<commit_message>
update routing spec doc
</commit_message>
<xml_diff>
--- a/doc/routing.docx
+++ b/doc/routing.docx
@@ -1006,7 +1006,17 @@
         <w:jc w:val="left"/>
       </w:pPr>
       <w:r>
-        <w:t>neighbor of D: B</w:t>
+        <w:t xml:space="preserve">neighbor of </w:t>
+      </w:r>
+      <w:r>
+        <w:rPr>
+          <w:rFonts w:hint="eastAsia"/>
+          <w:lang w:val="en-US" w:eastAsia="zh-CN"/>
+        </w:rPr>
+        <w:t>C</w:t>
+      </w:r>
+      <w:r>
+        <w:t>: B</w:t>
       </w:r>
     </w:p>
     <w:p>
@@ -11894,8 +11904,177 @@
           <w:lang w:val="en-US" w:eastAsia="zh-CN"/>
         </w:rPr>
       </w:pPr>
-      <w:bookmarkStart w:id="0" w:name="_GoBack"/>
-      <w:bookmarkEnd w:id="0"/>
+      <w:r>
+        <w:rPr>
+          <w:rFonts w:hint="eastAsia"/>
+          <w:lang w:val="en-US" w:eastAsia="zh-CN"/>
+        </w:rPr>
+        <w:t>In every interval, snode receive route items updated from it</w:t>
+      </w:r>
+      <w:r>
+        <w:rPr>
+          <w:rFonts w:hint="default"/>
+          <w:lang w:val="en-US" w:eastAsia="zh-CN"/>
+        </w:rPr>
+        <w:t>’</w:t>
+      </w:r>
+      <w:r>
+        <w:rPr>
+          <w:rFonts w:hint="eastAsia"/>
+          <w:lang w:val="en-US" w:eastAsia="zh-CN"/>
+        </w:rPr>
+        <w:t>s neignbors.</w:t>
+      </w:r>
+    </w:p>
+    <w:p>
+      <w:pPr>
+        <w:bidi w:val="0"/>
+        <w:jc w:val="left"/>
+        <w:rPr>
+          <w:rFonts w:hint="default"/>
+          <w:lang w:val="en-US" w:eastAsia="zh-CN"/>
+        </w:rPr>
+      </w:pPr>
+      <w:r>
+        <w:rPr>
+          <w:rFonts w:hint="eastAsia"/>
+          <w:lang w:val="en-US" w:eastAsia="zh-CN"/>
+        </w:rPr>
+        <w:t>For every items,</w:t>
+      </w:r>
+    </w:p>
+    <w:p>
+      <w:pPr>
+        <w:bidi w:val="0"/>
+        <w:jc w:val="left"/>
+        <w:rPr>
+          <w:rFonts w:hint="default"/>
+          <w:lang w:val="en-US" w:eastAsia="zh-CN"/>
+        </w:rPr>
+      </w:pPr>
+      <w:r>
+        <w:rPr>
+          <w:rFonts w:hint="eastAsia"/>
+          <w:lang w:val="en-US" w:eastAsia="zh-CN"/>
+        </w:rPr>
+        <w:t>if it is new item or better item(metric is smaller) then accept it,</w:t>
+      </w:r>
+    </w:p>
+    <w:p>
+      <w:pPr>
+        <w:bidi w:val="0"/>
+        <w:jc w:val="left"/>
+        <w:rPr>
+          <w:rFonts w:hint="default"/>
+          <w:lang w:val="en-US" w:eastAsia="zh-CN"/>
+        </w:rPr>
+      </w:pPr>
+      <w:r>
+        <w:rPr>
+          <w:rFonts w:hint="eastAsia"/>
+          <w:lang w:val="en-US" w:eastAsia="zh-CN"/>
+        </w:rPr>
+        <w:t>where,</w:t>
+      </w:r>
+    </w:p>
+    <w:p>
+      <w:pPr>
+        <w:bidi w:val="0"/>
+        <w:jc w:val="left"/>
+        <w:rPr>
+          <w:rFonts w:hint="eastAsia"/>
+          <w:lang w:val="en-US" w:eastAsia="zh-CN"/>
+        </w:rPr>
+      </w:pPr>
+      <w:r>
+        <w:rPr>
+          <w:rFonts w:hint="eastAsia"/>
+          <w:lang w:val="en-US" w:eastAsia="zh-CN"/>
+        </w:rPr>
+        <w:t>dst = neighbor</w:t>
+      </w:r>
+      <w:r>
+        <w:rPr>
+          <w:rFonts w:hint="default"/>
+          <w:lang w:val="en-US" w:eastAsia="zh-CN"/>
+        </w:rPr>
+        <w:t>’</w:t>
+      </w:r>
+      <w:r>
+        <w:rPr>
+          <w:rFonts w:hint="eastAsia"/>
+          <w:lang w:val="en-US" w:eastAsia="zh-CN"/>
+        </w:rPr>
+        <w:t>s snode address</w:t>
+      </w:r>
+    </w:p>
+    <w:p>
+      <w:pPr>
+        <w:bidi w:val="0"/>
+        <w:jc w:val="left"/>
+        <w:rPr>
+          <w:rFonts w:hint="eastAsia"/>
+          <w:lang w:val="en-US" w:eastAsia="zh-CN"/>
+        </w:rPr>
+      </w:pPr>
+      <w:r>
+        <w:rPr>
+          <w:rFonts w:hint="eastAsia"/>
+          <w:lang w:val="en-US" w:eastAsia="zh-CN"/>
+        </w:rPr>
+        <w:t>metric = item.mertic +1</w:t>
+      </w:r>
+    </w:p>
+    <w:p>
+      <w:pPr>
+        <w:bidi w:val="0"/>
+        <w:jc w:val="left"/>
+        <w:rPr>
+          <w:rFonts w:hint="default"/>
+          <w:lang w:val="en-US" w:eastAsia="zh-CN"/>
+        </w:rPr>
+      </w:pPr>
+      <w:r>
+        <w:rPr>
+          <w:rFonts w:hint="eastAsia"/>
+          <w:lang w:val="en-US" w:eastAsia="zh-CN"/>
+        </w:rPr>
+        <w:t>next_hop = neighbor</w:t>
+      </w:r>
+      <w:r>
+        <w:rPr>
+          <w:rFonts w:hint="default"/>
+          <w:lang w:val="en-US" w:eastAsia="zh-CN"/>
+        </w:rPr>
+        <w:t>’</w:t>
+      </w:r>
+      <w:r>
+        <w:rPr>
+          <w:rFonts w:hint="eastAsia"/>
+          <w:lang w:val="en-US" w:eastAsia="zh-CN"/>
+        </w:rPr>
+        <w:t>s snode address</w:t>
+      </w:r>
+    </w:p>
+    <w:p>
+      <w:pPr>
+        <w:bidi w:val="0"/>
+        <w:jc w:val="left"/>
+        <w:rPr>
+          <w:rFonts w:hint="default"/>
+          <w:lang w:val="en-US" w:eastAsia="zh-CN"/>
+        </w:rPr>
+      </w:pPr>
+    </w:p>
+    <w:p>
+      <w:pPr>
+        <w:bidi w:val="0"/>
+        <w:jc w:val="left"/>
+        <w:rPr>
+          <w:rFonts w:hint="eastAsia"/>
+          <w:lang w:val="en-US" w:eastAsia="zh-CN"/>
+        </w:rPr>
+      </w:pPr>
       <w:r>
         <w:rPr>
           <w:rFonts w:hint="eastAsia"/>
@@ -18441,7 +18620,7 @@
     <w:p>
       <w:pPr>
         <w:bidi w:val="0"/>
-        <w:ind w:firstLine="240"/>
+        <w:ind w:firstLine="240" w:firstLineChars="100"/>
         <w:jc w:val="left"/>
         <w:rPr>
           <w:rFonts w:hint="eastAsia"/>
@@ -18453,7 +18632,16 @@
           <w:rFonts w:hint="eastAsia"/>
           <w:lang w:val="en-US" w:eastAsia="zh-CN"/>
         </w:rPr>
-        <w:t>reserved:16;</w:t>
+        <w:t>length</w:t>
+      </w:r>
+      <w:bookmarkStart w:id="0" w:name="_GoBack"/>
+      <w:bookmarkEnd w:id="0"/>
+      <w:r>
+        <w:rPr>
+          <w:rFonts w:hint="eastAsia"/>
+          <w:lang w:val="en-US" w:eastAsia="zh-CN"/>
+        </w:rPr>
+        <w:t>:16;</w:t>
       </w:r>
     </w:p>
     <w:p>
@@ -18601,6 +18789,270 @@
           <w:rFonts w:hint="eastAsia"/>
           <w:lang w:val="en-US" w:eastAsia="zh-CN"/>
         </w:rPr>
+        <w:t>Request message</w:t>
+      </w:r>
+    </w:p>
+    <w:p>
+      <w:pPr>
+        <w:bidi w:val="0"/>
+        <w:jc w:val="left"/>
+        <w:rPr>
+          <w:rFonts w:hint="default"/>
+          <w:lang w:val="en-US" w:eastAsia="zh-CN"/>
+        </w:rPr>
+      </w:pPr>
+      <w:r>
+        <w:rPr>
+          <w:rFonts w:hint="eastAsia"/>
+          <w:lang w:val="en-US" w:eastAsia="zh-CN"/>
+        </w:rPr>
+        <w:t>when a Snode is aliviable/or some event rasied it can send a request to its neighbors</w:t>
+      </w:r>
+    </w:p>
+    <w:p>
+      <w:pPr>
+        <w:bidi w:val="0"/>
+        <w:jc w:val="left"/>
+        <w:rPr>
+          <w:rFonts w:hint="default"/>
+          <w:lang w:val="en-US" w:eastAsia="zh-CN"/>
+        </w:rPr>
+      </w:pPr>
+      <w:r>
+        <w:rPr>
+          <w:rFonts w:hint="eastAsia"/>
+          <w:lang w:val="en-US" w:eastAsia="zh-CN"/>
+        </w:rPr>
+        <w:t>command field is 1.</w:t>
+      </w:r>
+    </w:p>
+    <w:p>
+      <w:pPr>
+        <w:bidi w:val="0"/>
+        <w:jc w:val="left"/>
+        <w:rPr>
+          <w:rFonts w:hint="eastAsia"/>
+          <w:lang w:val="en-US" w:eastAsia="zh-CN"/>
+        </w:rPr>
+      </w:pPr>
+      <w:r>
+        <w:rPr>
+          <w:rFonts w:hint="eastAsia"/>
+          <w:lang w:val="en-US" w:eastAsia="zh-CN"/>
+        </w:rPr>
+        <w:t>When request 1 or n specific entries</w:t>
+      </w:r>
+    </w:p>
+    <w:p>
+      <w:pPr>
+        <w:bidi w:val="0"/>
+        <w:jc w:val="left"/>
+        <w:rPr>
+          <w:rFonts w:hint="default"/>
+          <w:lang w:val="en-US" w:eastAsia="zh-CN"/>
+        </w:rPr>
+      </w:pPr>
+      <w:r>
+        <w:rPr>
+          <w:rFonts w:hint="eastAsia"/>
+          <w:lang w:val="en-US" w:eastAsia="zh-CN"/>
+        </w:rPr>
+        <w:t>for every field:</w:t>
+      </w:r>
+    </w:p>
+    <w:p>
+      <w:pPr>
+        <w:bidi w:val="0"/>
+        <w:ind w:firstLine="420" w:firstLineChars="0"/>
+        <w:jc w:val="left"/>
+        <w:rPr>
+          <w:rFonts w:hint="eastAsia"/>
+          <w:lang w:val="en-US" w:eastAsia="zh-CN"/>
+        </w:rPr>
+      </w:pPr>
+      <w:r>
+        <w:rPr>
+          <w:rFonts w:hint="eastAsia"/>
+          <w:lang w:val="en-US" w:eastAsia="zh-CN"/>
+        </w:rPr>
+        <w:t>set field.family=family</w:t>
+      </w:r>
+    </w:p>
+    <w:p>
+      <w:pPr>
+        <w:bidi w:val="0"/>
+        <w:ind w:firstLine="420" w:firstLineChars="0"/>
+        <w:jc w:val="left"/>
+        <w:rPr>
+          <w:rFonts w:hint="eastAsia"/>
+          <w:lang w:val="en-US" w:eastAsia="zh-CN"/>
+        </w:rPr>
+      </w:pPr>
+      <w:r>
+        <w:rPr>
+          <w:rFonts w:hint="eastAsia"/>
+          <w:lang w:val="en-US" w:eastAsia="zh-CN"/>
+        </w:rPr>
+        <w:t>set field.address = address</w:t>
+      </w:r>
+    </w:p>
+    <w:p>
+      <w:pPr>
+        <w:bidi w:val="0"/>
+        <w:ind w:firstLine="420" w:firstLineChars="0"/>
+        <w:jc w:val="left"/>
+        <w:rPr>
+          <w:rFonts w:hint="eastAsia"/>
+          <w:lang w:val="en-US" w:eastAsia="zh-CN"/>
+        </w:rPr>
+      </w:pPr>
+      <w:r>
+        <w:rPr>
+          <w:rFonts w:hint="eastAsia"/>
+          <w:lang w:val="en-US" w:eastAsia="zh-CN"/>
+        </w:rPr>
+        <w:t>set others to 0</w:t>
+      </w:r>
+    </w:p>
+    <w:p>
+      <w:pPr>
+        <w:bidi w:val="0"/>
+        <w:jc w:val="left"/>
+        <w:rPr>
+          <w:rFonts w:hint="eastAsia"/>
+          <w:lang w:val="en-US" w:eastAsia="zh-CN"/>
+        </w:rPr>
+      </w:pPr>
+    </w:p>
+    <w:p>
+      <w:pPr>
+        <w:bidi w:val="0"/>
+        <w:jc w:val="left"/>
+        <w:rPr>
+          <w:rFonts w:hint="eastAsia"/>
+          <w:lang w:val="en-US" w:eastAsia="zh-CN"/>
+        </w:rPr>
+      </w:pPr>
+      <w:r>
+        <w:rPr>
+          <w:rFonts w:hint="eastAsia"/>
+          <w:lang w:val="en-US" w:eastAsia="zh-CN"/>
+        </w:rPr>
+        <w:t>When request all entries</w:t>
+      </w:r>
+    </w:p>
+    <w:p>
+      <w:pPr>
+        <w:bidi w:val="0"/>
+        <w:jc w:val="left"/>
+        <w:rPr>
+          <w:rFonts w:hint="eastAsia"/>
+          <w:lang w:val="en-US" w:eastAsia="zh-CN"/>
+        </w:rPr>
+      </w:pPr>
+      <w:r>
+        <w:rPr>
+          <w:rFonts w:hint="eastAsia"/>
+          <w:lang w:val="en-US" w:eastAsia="zh-CN"/>
+        </w:rPr>
+        <w:t>only 1 field and set field.family = family, set others to 0</w:t>
+      </w:r>
+    </w:p>
+    <w:p>
+      <w:pPr>
+        <w:bidi w:val="0"/>
+        <w:jc w:val="left"/>
+        <w:rPr>
+          <w:rFonts w:hint="eastAsia"/>
+          <w:lang w:val="en-US" w:eastAsia="zh-CN"/>
+        </w:rPr>
+      </w:pPr>
+    </w:p>
+    <w:p>
+      <w:pPr>
+        <w:bidi w:val="0"/>
+        <w:jc w:val="left"/>
+        <w:rPr>
+          <w:rFonts w:hint="eastAsia"/>
+          <w:lang w:val="en-US" w:eastAsia="zh-CN"/>
+        </w:rPr>
+      </w:pPr>
+      <w:r>
+        <w:rPr>
+          <w:rFonts w:hint="eastAsia"/>
+          <w:lang w:val="en-US" w:eastAsia="zh-CN"/>
+        </w:rPr>
+        <w:t>Response message</w:t>
+      </w:r>
+    </w:p>
+    <w:p>
+      <w:pPr>
+        <w:bidi w:val="0"/>
+        <w:jc w:val="left"/>
+        <w:rPr>
+          <w:rFonts w:hint="eastAsia"/>
+          <w:lang w:val="en-US" w:eastAsia="zh-CN"/>
+        </w:rPr>
+      </w:pPr>
+      <w:r>
+        <w:rPr>
+          <w:rFonts w:hint="eastAsia"/>
+          <w:lang w:val="en-US" w:eastAsia="zh-CN"/>
+        </w:rPr>
+        <w:t>A response can be sent in answer to a request or for update routing info to neighbors</w:t>
+      </w:r>
+    </w:p>
+    <w:p>
+      <w:pPr>
+        <w:bidi w:val="0"/>
+        <w:jc w:val="left"/>
+        <w:rPr>
+          <w:rFonts w:hint="default"/>
+          <w:lang w:val="en-US" w:eastAsia="zh-CN"/>
+        </w:rPr>
+      </w:pPr>
+      <w:r>
+        <w:rPr>
+          <w:rFonts w:hint="eastAsia"/>
+          <w:lang w:val="en-US" w:eastAsia="zh-CN"/>
+        </w:rPr>
+        <w:t>command field is 2.</w:t>
+      </w:r>
+    </w:p>
+    <w:p>
+      <w:pPr>
+        <w:bidi w:val="0"/>
+        <w:jc w:val="left"/>
+        <w:rPr>
+          <w:rFonts w:hint="default"/>
+          <w:lang w:val="en-US" w:eastAsia="zh-CN"/>
+        </w:rPr>
+      </w:pPr>
+    </w:p>
+    <w:p>
+      <w:pPr>
+        <w:bidi w:val="0"/>
+        <w:jc w:val="left"/>
+        <w:rPr>
+          <w:rFonts w:hint="default"/>
+          <w:lang w:val="en-US" w:eastAsia="zh-CN"/>
+        </w:rPr>
+      </w:pPr>
+    </w:p>
+    <w:p>
+      <w:pPr>
+        <w:bidi w:val="0"/>
+        <w:jc w:val="left"/>
+        <w:rPr>
+          <w:rFonts w:hint="eastAsia"/>
+          <w:lang w:val="en-US" w:eastAsia="zh-CN"/>
+        </w:rPr>
+      </w:pPr>
+      <w:r>
+        <w:rPr>
+          <w:rFonts w:hint="eastAsia"/>
+          <w:lang w:val="en-US" w:eastAsia="zh-CN"/>
+        </w:rPr>
         <w:t>Three Timers</w:t>
       </w:r>
     </w:p>
@@ -18635,6 +19087,64 @@
           <w:rFonts w:hint="eastAsia"/>
           <w:lang w:val="en-US" w:eastAsia="zh-CN"/>
         </w:rPr>
+        <w:t>Controls the advertising ofregular update messages, use a random number between 25 and 35 seconds.</w:t>
+      </w:r>
+    </w:p>
+    <w:p>
+      <w:pPr>
+        <w:bidi w:val="0"/>
+        <w:jc w:val="left"/>
+        <w:rPr>
+          <w:rFonts w:hint="eastAsia"/>
+          <w:lang w:val="en-US" w:eastAsia="zh-CN"/>
+        </w:rPr>
+      </w:pPr>
+      <w:r>
+        <w:rPr>
+          <w:rFonts w:hint="eastAsia"/>
+          <w:lang w:val="en-US" w:eastAsia="zh-CN"/>
+        </w:rPr>
+        <w:t>when timeout snode sends update message to it</w:t>
+      </w:r>
+      <w:r>
+        <w:rPr>
+          <w:rFonts w:hint="default"/>
+          <w:lang w:val="en-US" w:eastAsia="zh-CN"/>
+        </w:rPr>
+        <w:t>’</w:t>
+      </w:r>
+      <w:r>
+        <w:rPr>
+          <w:rFonts w:hint="eastAsia"/>
+          <w:lang w:val="en-US" w:eastAsia="zh-CN"/>
+        </w:rPr>
+        <w:t>s neighbors</w:t>
+      </w:r>
+    </w:p>
+    <w:p>
+      <w:pPr>
+        <w:bidi w:val="0"/>
+        <w:jc w:val="left"/>
+        <w:rPr>
+          <w:rFonts w:hint="default"/>
+          <w:lang w:val="en-US" w:eastAsia="zh-CN"/>
+        </w:rPr>
+      </w:pPr>
+    </w:p>
+    <w:p>
+      <w:pPr>
+        <w:bidi w:val="0"/>
+        <w:jc w:val="left"/>
+        <w:rPr>
+          <w:rFonts w:hint="eastAsia"/>
+          <w:lang w:val="en-US" w:eastAsia="zh-CN"/>
+        </w:rPr>
+      </w:pPr>
+      <w:r>
+        <w:rPr>
+          <w:rFonts w:hint="eastAsia"/>
+          <w:lang w:val="en-US" w:eastAsia="zh-CN"/>
+        </w:rPr>
         <w:t>Expiration Timer</w:t>
       </w:r>
     </w:p>
@@ -18652,7 +19162,85 @@
           <w:rFonts w:hint="eastAsia"/>
           <w:lang w:val="en-US" w:eastAsia="zh-CN"/>
         </w:rPr>
+        <w:t>Snode initialize a timer for each neighbor.</w:t>
+      </w:r>
+    </w:p>
+    <w:p>
+      <w:pPr>
+        <w:bidi w:val="0"/>
+        <w:jc w:val="left"/>
+        <w:rPr>
+          <w:rFonts w:hint="default"/>
+          <w:lang w:val="en-US" w:eastAsia="zh-CN"/>
+        </w:rPr>
+      </w:pPr>
+      <w:r>
+        <w:rPr>
+          <w:rFonts w:hint="eastAsia"/>
+          <w:lang w:val="en-US" w:eastAsia="zh-CN"/>
+        </w:rPr>
+        <w:t>When a snode receive update message from a neighbor, reset timer to 180s</w:t>
+      </w:r>
+    </w:p>
+    <w:p>
+      <w:pPr>
+        <w:bidi w:val="0"/>
+        <w:jc w:val="left"/>
+        <w:rPr>
+          <w:rFonts w:hint="eastAsia"/>
+          <w:lang w:val="en-US" w:eastAsia="zh-CN"/>
+        </w:rPr>
+      </w:pPr>
+      <w:r>
+        <w:rPr>
+          <w:rFonts w:hint="eastAsia"/>
+          <w:lang w:val="en-US" w:eastAsia="zh-CN"/>
+        </w:rPr>
+        <w:t>If timeout the particular neighbor is considered unreachable.</w:t>
+      </w:r>
+    </w:p>
+    <w:p>
+      <w:pPr>
+        <w:bidi w:val="0"/>
+        <w:jc w:val="left"/>
+        <w:rPr>
+          <w:rFonts w:hint="default"/>
+          <w:lang w:val="en-US" w:eastAsia="zh-CN"/>
+        </w:rPr>
+      </w:pPr>
+    </w:p>
+    <w:p>
+      <w:pPr>
+        <w:bidi w:val="0"/>
+        <w:jc w:val="left"/>
+        <w:rPr>
+          <w:rFonts w:hint="eastAsia"/>
+          <w:lang w:val="en-US" w:eastAsia="zh-CN"/>
+        </w:rPr>
+      </w:pPr>
+      <w:r>
+        <w:rPr>
+          <w:rFonts w:hint="eastAsia"/>
+          <w:lang w:val="en-US" w:eastAsia="zh-CN"/>
+        </w:rPr>
         <w:t>Garbage Collection Timer</w:t>
+      </w:r>
+    </w:p>
+    <w:p>
+      <w:pPr>
+        <w:bidi w:val="0"/>
+        <w:jc w:val="left"/>
+        <w:rPr>
+          <w:rFonts w:hint="default"/>
+          <w:lang w:val="en-US" w:eastAsia="zh-CN"/>
+        </w:rPr>
+      </w:pPr>
+      <w:r>
+        <w:rPr>
+          <w:rFonts w:hint="eastAsia"/>
+          <w:lang w:val="en-US" w:eastAsia="zh-CN"/>
+        </w:rPr>
+        <w:t>When a neighbor become unreachable, Snode set this timer to 120s, until timeout the route items relate to ths neighbor will be pure from the table.</w:t>
       </w:r>
     </w:p>
     <w:sectPr>

</xml_diff>

<commit_message>
developing rip routing method
</commit_message>
<xml_diff>
--- a/doc/routing.docx
+++ b/doc/routing.docx
@@ -460,14 +460,6 @@
         <w:gridCol w:w="2730"/>
       </w:tblGrid>
       <w:tr>
-        <w:tblPrEx>
-          <w:tblCellMar>
-            <w:top w:w="55" w:type="dxa"/>
-            <w:left w:w="55" w:type="dxa"/>
-            <w:bottom w:w="55" w:type="dxa"/>
-            <w:right w:w="55" w:type="dxa"/>
-          </w:tblCellMar>
-        </w:tblPrEx>
         <w:tc>
           <w:tcPr>
             <w:tcW w:w="2265" w:type="dxa"/>
@@ -543,14 +535,6 @@
         </w:tc>
       </w:tr>
       <w:tr>
-        <w:tblPrEx>
-          <w:tblCellMar>
-            <w:top w:w="55" w:type="dxa"/>
-            <w:left w:w="55" w:type="dxa"/>
-            <w:bottom w:w="55" w:type="dxa"/>
-            <w:right w:w="55" w:type="dxa"/>
-          </w:tblCellMar>
-        </w:tblPrEx>
         <w:tc>
           <w:tcPr>
             <w:tcW w:w="2265" w:type="dxa"/>
@@ -623,14 +607,6 @@
         </w:tc>
       </w:tr>
       <w:tr>
-        <w:tblPrEx>
-          <w:tblCellMar>
-            <w:top w:w="55" w:type="dxa"/>
-            <w:left w:w="55" w:type="dxa"/>
-            <w:bottom w:w="55" w:type="dxa"/>
-            <w:right w:w="55" w:type="dxa"/>
-          </w:tblCellMar>
-        </w:tblPrEx>
         <w:tc>
           <w:tcPr>
             <w:tcW w:w="2265" w:type="dxa"/>
@@ -4463,14 +4439,6 @@
         </w:tc>
       </w:tr>
       <w:tr>
-        <w:tblPrEx>
-          <w:tblCellMar>
-            <w:top w:w="55" w:type="dxa"/>
-            <w:left w:w="55" w:type="dxa"/>
-            <w:bottom w:w="55" w:type="dxa"/>
-            <w:right w:w="55" w:type="dxa"/>
-          </w:tblCellMar>
-        </w:tblPrEx>
         <w:tc>
           <w:tcPr>
             <w:tcW w:w="2265" w:type="dxa"/>
@@ -9721,14 +9689,6 @@
         <w:gridCol w:w="2730"/>
       </w:tblGrid>
       <w:tr>
-        <w:tblPrEx>
-          <w:tblCellMar>
-            <w:top w:w="55" w:type="dxa"/>
-            <w:left w:w="55" w:type="dxa"/>
-            <w:bottom w:w="55" w:type="dxa"/>
-            <w:right w:w="55" w:type="dxa"/>
-          </w:tblCellMar>
-        </w:tblPrEx>
         <w:tc>
           <w:tcPr>
             <w:tcW w:w="2265" w:type="dxa"/>
@@ -9804,14 +9764,6 @@
         </w:tc>
       </w:tr>
       <w:tr>
-        <w:tblPrEx>
-          <w:tblCellMar>
-            <w:top w:w="55" w:type="dxa"/>
-            <w:left w:w="55" w:type="dxa"/>
-            <w:bottom w:w="55" w:type="dxa"/>
-            <w:right w:w="55" w:type="dxa"/>
-          </w:tblCellMar>
-        </w:tblPrEx>
         <w:tc>
           <w:tcPr>
             <w:tcW w:w="2265" w:type="dxa"/>
@@ -9884,14 +9836,6 @@
         </w:tc>
       </w:tr>
       <w:tr>
-        <w:tblPrEx>
-          <w:tblCellMar>
-            <w:top w:w="55" w:type="dxa"/>
-            <w:left w:w="55" w:type="dxa"/>
-            <w:bottom w:w="55" w:type="dxa"/>
-            <w:right w:w="55" w:type="dxa"/>
-          </w:tblCellMar>
-        </w:tblPrEx>
         <w:tc>
           <w:tcPr>
             <w:tcW w:w="2265" w:type="dxa"/>
@@ -10089,14 +10033,6 @@
         </w:tc>
       </w:tr>
       <w:tr>
-        <w:tblPrEx>
-          <w:tblCellMar>
-            <w:top w:w="55" w:type="dxa"/>
-            <w:left w:w="55" w:type="dxa"/>
-            <w:bottom w:w="55" w:type="dxa"/>
-            <w:right w:w="55" w:type="dxa"/>
-          </w:tblCellMar>
-        </w:tblPrEx>
         <w:tc>
           <w:tcPr>
             <w:tcW w:w="2265" w:type="dxa"/>
@@ -18471,7 +18407,7 @@
         <w:bidi w:val="0"/>
         <w:jc w:val="left"/>
         <w:rPr>
-          <w:rFonts w:hint="eastAsia"/>
+          <w:rFonts w:hint="default"/>
           <w:lang w:val="en-US" w:eastAsia="zh-CN"/>
         </w:rPr>
       </w:pPr>
@@ -18480,18 +18416,10 @@
           <w:rFonts w:hint="eastAsia"/>
           <w:lang w:val="en-US" w:eastAsia="zh-CN"/>
         </w:rPr>
-        <w:t>Do not send the item which next hop is X to The Snode X</w:t>
+        <w:t>Do not send the item to the neighbor  which is next hop adress</w:t>
       </w:r>
-    </w:p>
-    <w:p>
-      <w:pPr>
-        <w:bidi w:val="0"/>
-        <w:jc w:val="left"/>
-        <w:rPr>
-          <w:rFonts w:hint="eastAsia"/>
-          <w:lang w:val="en-US" w:eastAsia="zh-CN"/>
-        </w:rPr>
-      </w:pPr>
+      <w:bookmarkStart w:id="0" w:name="_GoBack"/>
+      <w:bookmarkEnd w:id="0"/>
     </w:p>
     <w:p>
       <w:pPr>
@@ -18632,16 +18560,7 @@
           <w:rFonts w:hint="eastAsia"/>
           <w:lang w:val="en-US" w:eastAsia="zh-CN"/>
         </w:rPr>
-        <w:t>length</w:t>
-      </w:r>
-      <w:bookmarkStart w:id="0" w:name="_GoBack"/>
-      <w:bookmarkEnd w:id="0"/>
-      <w:r>
-        <w:rPr>
-          <w:rFonts w:hint="eastAsia"/>
-          <w:lang w:val="en-US" w:eastAsia="zh-CN"/>
-        </w:rPr>
-        <w:t>:16;</w:t>
+        <w:t>length:16;</w:t>
       </w:r>
     </w:p>
     <w:p>
@@ -19087,7 +19006,7 @@
           <w:rFonts w:hint="eastAsia"/>
           <w:lang w:val="en-US" w:eastAsia="zh-CN"/>
         </w:rPr>
-        <w:t>Controls the advertising ofregular update messages, use a random number between 25 and 35 seconds.</w:t>
+        <w:t>Controls the advertising of regular update messages, use a random number between 25 and 35 seconds.</w:t>
       </w:r>
     </w:p>
     <w:p>

</xml_diff>

<commit_message>
developing rip routing method compiled
</commit_message>
<xml_diff>
--- a/doc/routing.docx
+++ b/doc/routing.docx
@@ -460,6 +460,14 @@
         <w:gridCol w:w="2730"/>
       </w:tblGrid>
       <w:tr>
+        <w:tblPrEx>
+          <w:tblCellMar>
+            <w:top w:w="55" w:type="dxa"/>
+            <w:left w:w="55" w:type="dxa"/>
+            <w:bottom w:w="55" w:type="dxa"/>
+            <w:right w:w="55" w:type="dxa"/>
+          </w:tblCellMar>
+        </w:tblPrEx>
         <w:tc>
           <w:tcPr>
             <w:tcW w:w="2265" w:type="dxa"/>
@@ -535,6 +543,14 @@
         </w:tc>
       </w:tr>
       <w:tr>
+        <w:tblPrEx>
+          <w:tblCellMar>
+            <w:top w:w="55" w:type="dxa"/>
+            <w:left w:w="55" w:type="dxa"/>
+            <w:bottom w:w="55" w:type="dxa"/>
+            <w:right w:w="55" w:type="dxa"/>
+          </w:tblCellMar>
+        </w:tblPrEx>
         <w:tc>
           <w:tcPr>
             <w:tcW w:w="2265" w:type="dxa"/>
@@ -607,6 +623,14 @@
         </w:tc>
       </w:tr>
       <w:tr>
+        <w:tblPrEx>
+          <w:tblCellMar>
+            <w:top w:w="55" w:type="dxa"/>
+            <w:left w:w="55" w:type="dxa"/>
+            <w:bottom w:w="55" w:type="dxa"/>
+            <w:right w:w="55" w:type="dxa"/>
+          </w:tblCellMar>
+        </w:tblPrEx>
         <w:tc>
           <w:tcPr>
             <w:tcW w:w="2265" w:type="dxa"/>
@@ -4439,6 +4463,14 @@
         </w:tc>
       </w:tr>
       <w:tr>
+        <w:tblPrEx>
+          <w:tblCellMar>
+            <w:top w:w="55" w:type="dxa"/>
+            <w:left w:w="55" w:type="dxa"/>
+            <w:bottom w:w="55" w:type="dxa"/>
+            <w:right w:w="55" w:type="dxa"/>
+          </w:tblCellMar>
+        </w:tblPrEx>
         <w:tc>
           <w:tcPr>
             <w:tcW w:w="2265" w:type="dxa"/>
@@ -9689,6 +9721,14 @@
         <w:gridCol w:w="2730"/>
       </w:tblGrid>
       <w:tr>
+        <w:tblPrEx>
+          <w:tblCellMar>
+            <w:top w:w="55" w:type="dxa"/>
+            <w:left w:w="55" w:type="dxa"/>
+            <w:bottom w:w="55" w:type="dxa"/>
+            <w:right w:w="55" w:type="dxa"/>
+          </w:tblCellMar>
+        </w:tblPrEx>
         <w:tc>
           <w:tcPr>
             <w:tcW w:w="2265" w:type="dxa"/>
@@ -9764,6 +9804,14 @@
         </w:tc>
       </w:tr>
       <w:tr>
+        <w:tblPrEx>
+          <w:tblCellMar>
+            <w:top w:w="55" w:type="dxa"/>
+            <w:left w:w="55" w:type="dxa"/>
+            <w:bottom w:w="55" w:type="dxa"/>
+            <w:right w:w="55" w:type="dxa"/>
+          </w:tblCellMar>
+        </w:tblPrEx>
         <w:tc>
           <w:tcPr>
             <w:tcW w:w="2265" w:type="dxa"/>
@@ -9836,6 +9884,14 @@
         </w:tc>
       </w:tr>
       <w:tr>
+        <w:tblPrEx>
+          <w:tblCellMar>
+            <w:top w:w="55" w:type="dxa"/>
+            <w:left w:w="55" w:type="dxa"/>
+            <w:bottom w:w="55" w:type="dxa"/>
+            <w:right w:w="55" w:type="dxa"/>
+          </w:tblCellMar>
+        </w:tblPrEx>
         <w:tc>
           <w:tcPr>
             <w:tcW w:w="2265" w:type="dxa"/>
@@ -10033,6 +10089,14 @@
         </w:tc>
       </w:tr>
       <w:tr>
+        <w:tblPrEx>
+          <w:tblCellMar>
+            <w:top w:w="55" w:type="dxa"/>
+            <w:left w:w="55" w:type="dxa"/>
+            <w:bottom w:w="55" w:type="dxa"/>
+            <w:right w:w="55" w:type="dxa"/>
+          </w:tblCellMar>
+        </w:tblPrEx>
         <w:tc>
           <w:tcPr>
             <w:tcW w:w="2265" w:type="dxa"/>
@@ -11818,6 +11882,129 @@
           <w:rFonts w:hint="eastAsia"/>
           <w:lang w:val="en-US" w:eastAsia="zh-CN"/>
         </w:rPr>
+        <w:t>s address</w:t>
+      </w:r>
+    </w:p>
+    <w:p>
+      <w:pPr>
+        <w:bidi w:val="0"/>
+        <w:jc w:val="left"/>
+        <w:rPr>
+          <w:rFonts w:hint="default"/>
+          <w:lang w:val="en-US" w:eastAsia="zh-CN"/>
+        </w:rPr>
+      </w:pPr>
+    </w:p>
+    <w:p>
+      <w:pPr>
+        <w:bidi w:val="0"/>
+        <w:jc w:val="left"/>
+        <w:rPr>
+          <w:rFonts w:hint="eastAsia"/>
+          <w:lang w:val="en-US" w:eastAsia="zh-CN"/>
+        </w:rPr>
+      </w:pPr>
+      <w:r>
+        <w:rPr>
+          <w:rFonts w:hint="eastAsia"/>
+          <w:lang w:val="en-US" w:eastAsia="zh-CN"/>
+        </w:rPr>
+        <w:t>In every interval, snode receive route items updated from it</w:t>
+      </w:r>
+      <w:r>
+        <w:rPr>
+          <w:rFonts w:hint="default"/>
+          <w:lang w:val="en-US" w:eastAsia="zh-CN"/>
+        </w:rPr>
+        <w:t>’</w:t>
+      </w:r>
+      <w:r>
+        <w:rPr>
+          <w:rFonts w:hint="eastAsia"/>
+          <w:lang w:val="en-US" w:eastAsia="zh-CN"/>
+        </w:rPr>
+        <w:t>s neignbors.</w:t>
+      </w:r>
+    </w:p>
+    <w:p>
+      <w:pPr>
+        <w:bidi w:val="0"/>
+        <w:jc w:val="left"/>
+        <w:rPr>
+          <w:rFonts w:hint="default"/>
+          <w:lang w:val="en-US" w:eastAsia="zh-CN"/>
+        </w:rPr>
+      </w:pPr>
+      <w:r>
+        <w:rPr>
+          <w:rFonts w:hint="eastAsia"/>
+          <w:lang w:val="en-US" w:eastAsia="zh-CN"/>
+        </w:rPr>
+        <w:t>For every items,</w:t>
+      </w:r>
+    </w:p>
+    <w:p>
+      <w:pPr>
+        <w:bidi w:val="0"/>
+        <w:jc w:val="left"/>
+        <w:rPr>
+          <w:rFonts w:hint="default"/>
+          <w:lang w:val="en-US" w:eastAsia="zh-CN"/>
+        </w:rPr>
+      </w:pPr>
+      <w:r>
+        <w:rPr>
+          <w:rFonts w:hint="eastAsia"/>
+          <w:lang w:val="en-US" w:eastAsia="zh-CN"/>
+        </w:rPr>
+        <w:t>if it is new item or better item(metric is smaller) then accept it,</w:t>
+      </w:r>
+    </w:p>
+    <w:p>
+      <w:pPr>
+        <w:bidi w:val="0"/>
+        <w:jc w:val="left"/>
+        <w:rPr>
+          <w:rFonts w:hint="default"/>
+          <w:lang w:val="en-US" w:eastAsia="zh-CN"/>
+        </w:rPr>
+      </w:pPr>
+      <w:r>
+        <w:rPr>
+          <w:rFonts w:hint="eastAsia"/>
+          <w:lang w:val="en-US" w:eastAsia="zh-CN"/>
+        </w:rPr>
+        <w:t>where,</w:t>
+      </w:r>
+    </w:p>
+    <w:p>
+      <w:pPr>
+        <w:bidi w:val="0"/>
+        <w:jc w:val="left"/>
+        <w:rPr>
+          <w:rFonts w:hint="eastAsia"/>
+          <w:lang w:val="en-US" w:eastAsia="zh-CN"/>
+        </w:rPr>
+      </w:pPr>
+      <w:r>
+        <w:rPr>
+          <w:rFonts w:hint="eastAsia"/>
+          <w:lang w:val="en-US" w:eastAsia="zh-CN"/>
+        </w:rPr>
+        <w:t>dst = neighbor</w:t>
+      </w:r>
+      <w:r>
+        <w:rPr>
+          <w:rFonts w:hint="default"/>
+          <w:lang w:val="en-US" w:eastAsia="zh-CN"/>
+        </w:rPr>
+        <w:t>’</w:t>
+      </w:r>
+      <w:r>
+        <w:rPr>
+          <w:rFonts w:hint="eastAsia"/>
+          <w:lang w:val="en-US" w:eastAsia="zh-CN"/>
+        </w:rPr>
         <w:t>s snode address</w:t>
       </w:r>
     </w:p>
@@ -11826,129 +12013,6 @@
         <w:bidi w:val="0"/>
         <w:jc w:val="left"/>
         <w:rPr>
-          <w:rFonts w:hint="default"/>
-          <w:lang w:val="en-US" w:eastAsia="zh-CN"/>
-        </w:rPr>
-      </w:pPr>
-    </w:p>
-    <w:p>
-      <w:pPr>
-        <w:bidi w:val="0"/>
-        <w:jc w:val="left"/>
-        <w:rPr>
-          <w:rFonts w:hint="eastAsia"/>
-          <w:lang w:val="en-US" w:eastAsia="zh-CN"/>
-        </w:rPr>
-      </w:pPr>
-      <w:r>
-        <w:rPr>
-          <w:rFonts w:hint="eastAsia"/>
-          <w:lang w:val="en-US" w:eastAsia="zh-CN"/>
-        </w:rPr>
-        <w:t>In every interval, snode receive route items updated from it</w:t>
-      </w:r>
-      <w:r>
-        <w:rPr>
-          <w:rFonts w:hint="default"/>
-          <w:lang w:val="en-US" w:eastAsia="zh-CN"/>
-        </w:rPr>
-        <w:t>’</w:t>
-      </w:r>
-      <w:r>
-        <w:rPr>
-          <w:rFonts w:hint="eastAsia"/>
-          <w:lang w:val="en-US" w:eastAsia="zh-CN"/>
-        </w:rPr>
-        <w:t>s neignbors.</w:t>
-      </w:r>
-    </w:p>
-    <w:p>
-      <w:pPr>
-        <w:bidi w:val="0"/>
-        <w:jc w:val="left"/>
-        <w:rPr>
-          <w:rFonts w:hint="default"/>
-          <w:lang w:val="en-US" w:eastAsia="zh-CN"/>
-        </w:rPr>
-      </w:pPr>
-      <w:r>
-        <w:rPr>
-          <w:rFonts w:hint="eastAsia"/>
-          <w:lang w:val="en-US" w:eastAsia="zh-CN"/>
-        </w:rPr>
-        <w:t>For every items,</w:t>
-      </w:r>
-    </w:p>
-    <w:p>
-      <w:pPr>
-        <w:bidi w:val="0"/>
-        <w:jc w:val="left"/>
-        <w:rPr>
-          <w:rFonts w:hint="default"/>
-          <w:lang w:val="en-US" w:eastAsia="zh-CN"/>
-        </w:rPr>
-      </w:pPr>
-      <w:r>
-        <w:rPr>
-          <w:rFonts w:hint="eastAsia"/>
-          <w:lang w:val="en-US" w:eastAsia="zh-CN"/>
-        </w:rPr>
-        <w:t>if it is new item or better item(metric is smaller) then accept it,</w:t>
-      </w:r>
-    </w:p>
-    <w:p>
-      <w:pPr>
-        <w:bidi w:val="0"/>
-        <w:jc w:val="left"/>
-        <w:rPr>
-          <w:rFonts w:hint="default"/>
-          <w:lang w:val="en-US" w:eastAsia="zh-CN"/>
-        </w:rPr>
-      </w:pPr>
-      <w:r>
-        <w:rPr>
-          <w:rFonts w:hint="eastAsia"/>
-          <w:lang w:val="en-US" w:eastAsia="zh-CN"/>
-        </w:rPr>
-        <w:t>where,</w:t>
-      </w:r>
-    </w:p>
-    <w:p>
-      <w:pPr>
-        <w:bidi w:val="0"/>
-        <w:jc w:val="left"/>
-        <w:rPr>
-          <w:rFonts w:hint="eastAsia"/>
-          <w:lang w:val="en-US" w:eastAsia="zh-CN"/>
-        </w:rPr>
-      </w:pPr>
-      <w:r>
-        <w:rPr>
-          <w:rFonts w:hint="eastAsia"/>
-          <w:lang w:val="en-US" w:eastAsia="zh-CN"/>
-        </w:rPr>
-        <w:t>dst = neighbor</w:t>
-      </w:r>
-      <w:r>
-        <w:rPr>
-          <w:rFonts w:hint="default"/>
-          <w:lang w:val="en-US" w:eastAsia="zh-CN"/>
-        </w:rPr>
-        <w:t>’</w:t>
-      </w:r>
-      <w:r>
-        <w:rPr>
-          <w:rFonts w:hint="eastAsia"/>
-          <w:lang w:val="en-US" w:eastAsia="zh-CN"/>
-        </w:rPr>
-        <w:t>s snode address</w:t>
-      </w:r>
-    </w:p>
-    <w:p>
-      <w:pPr>
-        <w:bidi w:val="0"/>
-        <w:jc w:val="left"/>
-        <w:rPr>
           <w:rFonts w:hint="eastAsia"/>
           <w:lang w:val="en-US" w:eastAsia="zh-CN"/>
         </w:rPr>
@@ -11989,7 +12053,16 @@
           <w:rFonts w:hint="eastAsia"/>
           <w:lang w:val="en-US" w:eastAsia="zh-CN"/>
         </w:rPr>
-        <w:t>s snode address</w:t>
+        <w:t xml:space="preserve">s </w:t>
+      </w:r>
+      <w:bookmarkStart w:id="0" w:name="_GoBack"/>
+      <w:bookmarkEnd w:id="0"/>
+      <w:r>
+        <w:rPr>
+          <w:rFonts w:hint="eastAsia"/>
+          <w:lang w:val="en-US" w:eastAsia="zh-CN"/>
+        </w:rPr>
+        <w:t>address</w:t>
       </w:r>
     </w:p>
     <w:p>
@@ -16103,7 +16176,7 @@
                         <wps:spPr>
                           <a:xfrm>
                             <a:off x="257810" y="184785"/>
-                            <a:ext cx="1007110" cy="261620"/>
+                            <a:ext cx="1205230" cy="261620"/>
                           </a:xfrm>
                           <a:prstGeom prst="rect">
                             <a:avLst/>
@@ -16145,7 +16218,14 @@
                                   <w:rFonts w:hint="eastAsia"/>
                                   <w:lang w:val="en-US" w:eastAsia="zh-CN"/>
                                 </w:rPr>
-                                <w:t>To X m=2</w:t>
+                                <w:t>To X m=</w:t>
+                              </w:r>
+                              <w:r>
+                                <w:rPr>
+                                  <w:rFonts w:hint="default"/>
+                                  <w:lang w:val="en-US" w:eastAsia="zh-CN"/>
+                                </w:rPr>
+                                <w:t>infinity</w:t>
                               </w:r>
                             </w:p>
                           </w:txbxContent>
@@ -16160,7 +16240,7 @@
                         <wps:spPr>
                           <a:xfrm>
                             <a:off x="1926590" y="203200"/>
-                            <a:ext cx="1007110" cy="261620"/>
+                            <a:ext cx="1428115" cy="261620"/>
                           </a:xfrm>
                           <a:prstGeom prst="rect">
                             <a:avLst/>
@@ -16202,7 +16282,14 @@
                                   <w:rFonts w:hint="eastAsia"/>
                                   <w:lang w:val="en-US" w:eastAsia="zh-CN"/>
                                 </w:rPr>
-                                <w:t>To X m=1</w:t>
+                                <w:t>To X m=</w:t>
+                              </w:r>
+                              <w:r>
+                                <w:rPr>
+                                  <w:rFonts w:hint="default"/>
+                                  <w:lang w:val="en-US" w:eastAsia="zh-CN"/>
+                                </w:rPr>
+                                <w:t>infinity</w:t>
                               </w:r>
                             </w:p>
                           </w:txbxContent>
@@ -16469,9 +16556,9 @@
           </mc:Choice>
           <mc:Fallback>
             <w:pict>
-              <v:group id="_x0000_s1026" o:spid="_x0000_s1026" o:spt="203" style="height:159.75pt;width:476.95pt;" coordsize="6057265,2028825" editas="canvas" o:gfxdata="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">
+              <v:group id="_x0000_s1026" o:spid="_x0000_s1026" o:spt="203" style="height:159.75pt;width:476.95pt;" coordsize="6057265,2028825" editas="canvas" o:gfxdata="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">
                 <o:lock v:ext="edit" aspectratio="f"/>
-                <v:shape id="_x0000_s1026" o:spid="_x0000_s1026" style="position:absolute;left:0;top:0;height:2028825;width:6057265;" filled="f" stroked="f" coordsize="21600,21600" o:gfxdata="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">
+                <v:shape id="_x0000_s1026" o:spid="_x0000_s1026" style="position:absolute;left:0;top:0;height:2028825;width:6057265;" filled="f" stroked="f" coordsize="21600,21600" o:gfxdata="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">
                   <v:fill on="f" focussize="0,0"/>
                   <v:stroke on="f"/>
                   <v:imagedata o:title=""/>
@@ -16561,7 +16648,7 @@
                   <v:imagedata o:title=""/>
                   <o:lock v:ext="edit" aspectratio="f"/>
                 </v:line>
-                <v:shape id="文本框 38" o:spid="_x0000_s1026" o:spt="202" type="#_x0000_t202" style="position:absolute;left:257810;top:184785;height:261620;width:1007110;" fillcolor="#FFFFFF [3201]" filled="t" stroked="t" coordsize="21600,21600" o:gfxdata="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">
+                <v:shape id="文本框 38" o:spid="_x0000_s1026" o:spt="202" type="#_x0000_t202" style="position:absolute;left:257810;top:184785;height:261620;width:1205230;" fillcolor="#FFFFFF [3201]" filled="t" stroked="t" coordsize="21600,21600" o:gfxdata="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">
                   <v:fill on="t" focussize="0,0"/>
                   <v:stroke weight="0.5pt" color="#000000 [3204]" joinstyle="round"/>
                   <v:imagedata o:title=""/>
@@ -16580,13 +16667,20 @@
                             <w:rFonts w:hint="eastAsia"/>
                             <w:lang w:val="en-US" w:eastAsia="zh-CN"/>
                           </w:rPr>
-                          <w:t>To X m=2</w:t>
+                          <w:t>To X m=</w:t>
+                        </w:r>
+                        <w:r>
+                          <w:rPr>
+                            <w:rFonts w:hint="default"/>
+                            <w:lang w:val="en-US" w:eastAsia="zh-CN"/>
+                          </w:rPr>
+                          <w:t>infinity</w:t>
                         </w:r>
                       </w:p>
                     </w:txbxContent>
                   </v:textbox>
                 </v:shape>
-                <v:shape id="文本框 39" o:spid="_x0000_s1026" o:spt="202" type="#_x0000_t202" style="position:absolute;left:1926590;top:203200;height:261620;width:1007110;" fillcolor="#FFFFFF [3201]" filled="t" stroked="t" coordsize="21600,21600" o:gfxdata="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">
+                <v:shape id="文本框 39" o:spid="_x0000_s1026" o:spt="202" type="#_x0000_t202" style="position:absolute;left:1926590;top:203200;height:261620;width:1428115;" fillcolor="#FFFFFF [3201]" filled="t" stroked="t" coordsize="21600,21600" o:gfxdata="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">
                   <v:fill on="t" focussize="0,0"/>
                   <v:stroke weight="0.5pt" color="#000000 [3204]" joinstyle="round"/>
                   <v:imagedata o:title=""/>
@@ -16605,7 +16699,14 @@
                             <w:rFonts w:hint="eastAsia"/>
                             <w:lang w:val="en-US" w:eastAsia="zh-CN"/>
                           </w:rPr>
-                          <w:t>To X m=1</w:t>
+                          <w:t>To X m=</w:t>
+                        </w:r>
+                        <w:r>
+                          <w:rPr>
+                            <w:rFonts w:hint="default"/>
+                            <w:lang w:val="en-US" w:eastAsia="zh-CN"/>
+                          </w:rPr>
+                          <w:t>infinity</w:t>
                         </w:r>
                       </w:p>
                     </w:txbxContent>
@@ -16989,7 +17090,14 @@
                                   <w:rFonts w:hint="eastAsia"/>
                                   <w:lang w:val="en-US" w:eastAsia="zh-CN"/>
                                 </w:rPr>
-                                <w:t>To X m=2</w:t>
+                                <w:t>To X m=</w:t>
+                              </w:r>
+                              <w:r>
+                                <w:rPr>
+                                  <w:rFonts w:hint="default"/>
+                                  <w:lang w:val="en-US" w:eastAsia="zh-CN"/>
+                                </w:rPr>
+                                <w:t>4</w:t>
                               </w:r>
                             </w:p>
                           </w:txbxContent>
@@ -17100,10 +17208,38 @@
                               </w:pPr>
                               <w:r>
                                 <w:rPr>
+                                  <w:rFonts w:hint="default"/>
+                                  <w:lang w:val="en-US" w:eastAsia="zh-CN"/>
+                                </w:rPr>
+                                <w:t>B</w:t>
+                              </w:r>
+                              <w:r>
+                                <w:rPr>
                                   <w:rFonts w:hint="eastAsia"/>
                                   <w:lang w:val="en-US" w:eastAsia="zh-CN"/>
                                 </w:rPr>
-                                <w:t>C send (X m=2) B</w:t>
+                                <w:t xml:space="preserve"> send (X m=</w:t>
+                              </w:r>
+                              <w:r>
+                                <w:rPr>
+                                  <w:rFonts w:hint="default"/>
+                                  <w:lang w:val="en-US" w:eastAsia="zh-CN"/>
+                                </w:rPr>
+                                <w:t>3</w:t>
+                              </w:r>
+                              <w:r>
+                                <w:rPr>
+                                  <w:rFonts w:hint="eastAsia"/>
+                                  <w:lang w:val="en-US" w:eastAsia="zh-CN"/>
+                                </w:rPr>
+                                <w:t xml:space="preserve">) </w:t>
+                              </w:r>
+                              <w:r>
+                                <w:rPr>
+                                  <w:rFonts w:hint="default"/>
+                                  <w:lang w:val="en-US" w:eastAsia="zh-CN"/>
+                                </w:rPr>
+                                <w:t>to A</w:t>
                               </w:r>
                             </w:p>
                           </w:txbxContent>
@@ -17402,7 +17538,14 @@
                             <w:rFonts w:hint="eastAsia"/>
                             <w:lang w:val="en-US" w:eastAsia="zh-CN"/>
                           </w:rPr>
-                          <w:t>To X m=2</w:t>
+                          <w:t>To X m=</w:t>
+                        </w:r>
+                        <w:r>
+                          <w:rPr>
+                            <w:rFonts w:hint="default"/>
+                            <w:lang w:val="en-US" w:eastAsia="zh-CN"/>
+                          </w:rPr>
+                          <w:t>4</w:t>
                         </w:r>
                       </w:p>
                     </w:txbxContent>
@@ -17449,10 +17592,38 @@
                         </w:pPr>
                         <w:r>
                           <w:rPr>
+                            <w:rFonts w:hint="default"/>
+                            <w:lang w:val="en-US" w:eastAsia="zh-CN"/>
+                          </w:rPr>
+                          <w:t>B</w:t>
+                        </w:r>
+                        <w:r>
+                          <w:rPr>
                             <w:rFonts w:hint="eastAsia"/>
                             <w:lang w:val="en-US" w:eastAsia="zh-CN"/>
                           </w:rPr>
-                          <w:t>C send (X m=2) B</w:t>
+                          <w:t xml:space="preserve"> send (X m=</w:t>
+                        </w:r>
+                        <w:r>
+                          <w:rPr>
+                            <w:rFonts w:hint="default"/>
+                            <w:lang w:val="en-US" w:eastAsia="zh-CN"/>
+                          </w:rPr>
+                          <w:t>3</w:t>
+                        </w:r>
+                        <w:r>
+                          <w:rPr>
+                            <w:rFonts w:hint="eastAsia"/>
+                            <w:lang w:val="en-US" w:eastAsia="zh-CN"/>
+                          </w:rPr>
+                          <w:t xml:space="preserve">) </w:t>
+                        </w:r>
+                        <w:r>
+                          <w:rPr>
+                            <w:rFonts w:hint="default"/>
+                            <w:lang w:val="en-US" w:eastAsia="zh-CN"/>
+                          </w:rPr>
+                          <w:t>to A</w:t>
                         </w:r>
                       </w:p>
                     </w:txbxContent>
@@ -17812,7 +17983,14 @@
                                   <w:rFonts w:hint="eastAsia"/>
                                   <w:lang w:val="en-US" w:eastAsia="zh-CN"/>
                                 </w:rPr>
-                                <w:t>To X m=2</w:t>
+                                <w:t>To X m=</w:t>
+                              </w:r>
+                              <w:r>
+                                <w:rPr>
+                                  <w:rFonts w:hint="default"/>
+                                  <w:lang w:val="en-US" w:eastAsia="zh-CN"/>
+                                </w:rPr>
+                                <w:t>4</w:t>
                               </w:r>
                             </w:p>
                           </w:txbxContent>
@@ -17869,7 +18047,14 @@
                                   <w:rFonts w:hint="eastAsia"/>
                                   <w:lang w:val="en-US" w:eastAsia="zh-CN"/>
                                 </w:rPr>
-                                <w:t>To X m=1</w:t>
+                                <w:t>To X m=</w:t>
+                              </w:r>
+                              <w:r>
+                                <w:rPr>
+                                  <w:rFonts w:hint="default"/>
+                                  <w:lang w:val="en-US" w:eastAsia="zh-CN"/>
+                                </w:rPr>
+                                <w:t>3</w:t>
                               </w:r>
                             </w:p>
                           </w:txbxContent>
@@ -17926,7 +18111,56 @@
                                   <w:rFonts w:hint="eastAsia"/>
                                   <w:lang w:val="en-US" w:eastAsia="zh-CN"/>
                                 </w:rPr>
-                                <w:t xml:space="preserve"> send (X m=2) B</w:t>
+                                <w:t xml:space="preserve"> </w:t>
+                              </w:r>
+                              <w:r>
+                                <w:rPr>
+                                  <w:rFonts w:hint="default"/>
+                                  <w:lang w:val="en-US" w:eastAsia="zh-CN"/>
+                                </w:rPr>
+                                <w:t xml:space="preserve">A </w:t>
+                              </w:r>
+                              <w:r>
+                                <w:rPr>
+                                  <w:rFonts w:hint="eastAsia"/>
+                                  <w:lang w:val="en-US" w:eastAsia="zh-CN"/>
+                                </w:rPr>
+                                <w:t>send (X m=</w:t>
+                              </w:r>
+                              <w:r>
+                                <w:rPr>
+                                  <w:rFonts w:hint="default"/>
+                                  <w:lang w:val="en-US" w:eastAsia="zh-CN"/>
+                                </w:rPr>
+                                <w:t>4</w:t>
+                              </w:r>
+                              <w:r>
+                                <w:rPr>
+                                  <w:rFonts w:hint="eastAsia"/>
+                                  <w:lang w:val="en-US" w:eastAsia="zh-CN"/>
+                                </w:rPr>
+                                <w:t>)</w:t>
+                              </w:r>
+                              <w:r>
+                                <w:rPr>
+                                  <w:rFonts w:hint="default"/>
+                                  <w:lang w:val="en-US" w:eastAsia="zh-CN"/>
+                                </w:rPr>
+                                <w:t xml:space="preserve"> to</w:t>
+                              </w:r>
+                              <w:r>
+                                <w:rPr>
+                                  <w:rFonts w:hint="eastAsia"/>
+                                  <w:lang w:val="en-US" w:eastAsia="zh-CN"/>
+                                </w:rPr>
+                                <w:t xml:space="preserve"> </w:t>
+                              </w:r>
+                              <w:r>
+                                <w:rPr>
+                                  <w:rFonts w:hint="default"/>
+                                  <w:lang w:val="en-US" w:eastAsia="zh-CN"/>
+                                </w:rPr>
+                                <w:t>C</w:t>
                               </w:r>
                             </w:p>
                           </w:txbxContent>
@@ -18097,7 +18331,14 @@
                                   <w:rFonts w:hint="eastAsia"/>
                                   <w:lang w:val="en-US" w:eastAsia="zh-CN"/>
                                 </w:rPr>
-                                <w:t>To X m=2</w:t>
+                                <w:t>To X m=</w:t>
+                              </w:r>
+                              <w:r>
+                                <w:rPr>
+                                  <w:rFonts w:hint="default"/>
+                                  <w:lang w:val="en-US" w:eastAsia="zh-CN"/>
+                                </w:rPr>
+                                <w:t>5</w:t>
                               </w:r>
                             </w:p>
                           </w:txbxContent>
@@ -18225,7 +18466,14 @@
                             <w:rFonts w:hint="eastAsia"/>
                             <w:lang w:val="en-US" w:eastAsia="zh-CN"/>
                           </w:rPr>
-                          <w:t>To X m=2</w:t>
+                          <w:t>To X m=</w:t>
+                        </w:r>
+                        <w:r>
+                          <w:rPr>
+                            <w:rFonts w:hint="default"/>
+                            <w:lang w:val="en-US" w:eastAsia="zh-CN"/>
+                          </w:rPr>
+                          <w:t>4</w:t>
                         </w:r>
                       </w:p>
                     </w:txbxContent>
@@ -18250,7 +18498,14 @@
                             <w:rFonts w:hint="eastAsia"/>
                             <w:lang w:val="en-US" w:eastAsia="zh-CN"/>
                           </w:rPr>
-                          <w:t>To X m=1</w:t>
+                          <w:t>To X m=</w:t>
+                        </w:r>
+                        <w:r>
+                          <w:rPr>
+                            <w:rFonts w:hint="default"/>
+                            <w:lang w:val="en-US" w:eastAsia="zh-CN"/>
+                          </w:rPr>
+                          <w:t>3</w:t>
                         </w:r>
                       </w:p>
                     </w:txbxContent>
@@ -18275,7 +18530,56 @@
                             <w:rFonts w:hint="eastAsia"/>
                             <w:lang w:val="en-US" w:eastAsia="zh-CN"/>
                           </w:rPr>
-                          <w:t xml:space="preserve"> send (X m=2) B</w:t>
+                          <w:t xml:space="preserve"> </w:t>
+                        </w:r>
+                        <w:r>
+                          <w:rPr>
+                            <w:rFonts w:hint="default"/>
+                            <w:lang w:val="en-US" w:eastAsia="zh-CN"/>
+                          </w:rPr>
+                          <w:t xml:space="preserve">A </w:t>
+                        </w:r>
+                        <w:r>
+                          <w:rPr>
+                            <w:rFonts w:hint="eastAsia"/>
+                            <w:lang w:val="en-US" w:eastAsia="zh-CN"/>
+                          </w:rPr>
+                          <w:t>send (X m=</w:t>
+                        </w:r>
+                        <w:r>
+                          <w:rPr>
+                            <w:rFonts w:hint="default"/>
+                            <w:lang w:val="en-US" w:eastAsia="zh-CN"/>
+                          </w:rPr>
+                          <w:t>4</w:t>
+                        </w:r>
+                        <w:r>
+                          <w:rPr>
+                            <w:rFonts w:hint="eastAsia"/>
+                            <w:lang w:val="en-US" w:eastAsia="zh-CN"/>
+                          </w:rPr>
+                          <w:t>)</w:t>
+                        </w:r>
+                        <w:r>
+                          <w:rPr>
+                            <w:rFonts w:hint="default"/>
+                            <w:lang w:val="en-US" w:eastAsia="zh-CN"/>
+                          </w:rPr>
+                          <w:t xml:space="preserve"> to</w:t>
+                        </w:r>
+                        <w:r>
+                          <w:rPr>
+                            <w:rFonts w:hint="eastAsia"/>
+                            <w:lang w:val="en-US" w:eastAsia="zh-CN"/>
+                          </w:rPr>
+                          <w:t xml:space="preserve"> </w:t>
+                        </w:r>
+                        <w:r>
+                          <w:rPr>
+                            <w:rFonts w:hint="default"/>
+                            <w:lang w:val="en-US" w:eastAsia="zh-CN"/>
+                          </w:rPr>
+                          <w:t>C</w:t>
                         </w:r>
                       </w:p>
                     </w:txbxContent>
@@ -18338,7 +18642,14 @@
                             <w:rFonts w:hint="eastAsia"/>
                             <w:lang w:val="en-US" w:eastAsia="zh-CN"/>
                           </w:rPr>
-                          <w:t>To X m=2</w:t>
+                          <w:t>To X m=</w:t>
+                        </w:r>
+                        <w:r>
+                          <w:rPr>
+                            <w:rFonts w:hint="default"/>
+                            <w:lang w:val="en-US" w:eastAsia="zh-CN"/>
+                          </w:rPr>
+                          <w:t>5</w:t>
                         </w:r>
                       </w:p>
                     </w:txbxContent>
@@ -18373,6 +18684,804 @@
       </w:pPr>
       <w:r>
         <w:rPr>
+          <w:rFonts w:hint="default"/>
+          <w:lang w:val="en-US" w:eastAsia="zh-CN"/>
+        </w:rPr>
+        <w:t>Loop...</w:t>
+      </w:r>
+    </w:p>
+    <w:p>
+      <w:pPr>
+        <w:bidi w:val="0"/>
+        <w:jc w:val="left"/>
+        <w:rPr>
+          <w:rFonts w:hint="default"/>
+          <w:lang w:val="en-US" w:eastAsia="zh-CN"/>
+        </w:rPr>
+      </w:pPr>
+    </w:p>
+    <w:p>
+      <w:pPr>
+        <w:bidi w:val="0"/>
+        <w:jc w:val="left"/>
+        <w:rPr>
+          <w:sz w:val="24"/>
+        </w:rPr>
+      </w:pPr>
+      <w:r>
+        <w:rPr>
+          <w:sz w:val="24"/>
+        </w:rPr>
+        <mc:AlternateContent>
+          <mc:Choice Requires="wpc">
+            <w:drawing>
+              <wp:inline distT="0" distB="0" distL="114300" distR="114300">
+                <wp:extent cx="6057265" cy="2028825"/>
+                <wp:effectExtent l="0" t="0" r="0" b="0"/>
+                <wp:docPr id="46" name="画布 46"/>
+                <wp:cNvGraphicFramePr/>
+                <a:graphic xmlns:a="http://schemas.openxmlformats.org/drawingml/2006/main">
+                  <a:graphicData uri="http://schemas.microsoft.com/office/word/2010/wordprocessingCanvas">
+                    <wpc:wpc>
+                      <wpc:bg/>
+                      <wpc:whole/>
+                      <wps:wsp>
+                        <wps:cNvPr id="54" name="椭圆 33"/>
+                        <wps:cNvSpPr/>
+                        <wps:spPr>
+                          <a:xfrm>
+                            <a:off x="408940" y="653415"/>
+                            <a:ext cx="428625" cy="436245"/>
+                          </a:xfrm>
+                          <a:prstGeom prst="ellipse">
+                            <a:avLst/>
+                          </a:prstGeom>
+                        </wps:spPr>
+                        <wps:style>
+                          <a:lnRef idx="2">
+                            <a:schemeClr val="accent1">
+                              <a:shade val="50000"/>
+                            </a:schemeClr>
+                          </a:lnRef>
+                          <a:fillRef idx="1">
+                            <a:schemeClr val="accent1"/>
+                          </a:fillRef>
+                          <a:effectRef idx="0">
+                            <a:schemeClr val="accent1"/>
+                          </a:effectRef>
+                          <a:fontRef idx="minor">
+                            <a:schemeClr val="lt1"/>
+                          </a:fontRef>
+                        </wps:style>
+                        <wps:txbx>
+                          <w:txbxContent>
+                            <w:p>
+                              <w:pPr>
+                                <w:jc w:val="center"/>
+                                <w:rPr>
+                                  <w:rFonts w:hint="eastAsia" w:eastAsia="Noto Serif CJK SC"/>
+                                  <w:lang w:val="en-US" w:eastAsia="zh-CN"/>
+                                </w:rPr>
+                              </w:pPr>
+                              <w:r>
+                                <w:rPr>
+                                  <w:rFonts w:hint="eastAsia"/>
+                                  <w:lang w:val="en-US" w:eastAsia="zh-CN"/>
+                                </w:rPr>
+                                <w:t>A</w:t>
+                              </w:r>
+                            </w:p>
+                          </w:txbxContent>
+                        </wps:txbx>
+                        <wps:bodyPr rot="0" spcFirstLastPara="0" vertOverflow="overflow" horzOverflow="overflow" vert="horz" wrap="square" lIns="91440" tIns="45720" rIns="91440" bIns="45720" numCol="1" spcCol="0" rtlCol="0" fromWordArt="0" anchor="ctr" anchorCtr="0" forceAA="0" compatLnSpc="1">
+                          <a:noAutofit/>
+                        </wps:bodyPr>
+                      </wps:wsp>
+                      <wps:wsp>
+                        <wps:cNvPr id="62" name="椭圆 34"/>
+                        <wps:cNvSpPr/>
+                        <wps:spPr>
+                          <a:xfrm>
+                            <a:off x="3790950" y="663575"/>
+                            <a:ext cx="428625" cy="436245"/>
+                          </a:xfrm>
+                          <a:prstGeom prst="ellipse">
+                            <a:avLst/>
+                          </a:prstGeom>
+                        </wps:spPr>
+                        <wps:style>
+                          <a:lnRef idx="2">
+                            <a:schemeClr val="accent1">
+                              <a:shade val="50000"/>
+                            </a:schemeClr>
+                          </a:lnRef>
+                          <a:fillRef idx="1">
+                            <a:schemeClr val="accent1"/>
+                          </a:fillRef>
+                          <a:effectRef idx="0">
+                            <a:schemeClr val="accent1"/>
+                          </a:effectRef>
+                          <a:fontRef idx="minor">
+                            <a:schemeClr val="lt1"/>
+                          </a:fontRef>
+                        </wps:style>
+                        <wps:txbx>
+                          <w:txbxContent>
+                            <w:p>
+                              <w:pPr>
+                                <w:jc w:val="center"/>
+                                <w:rPr>
+                                  <w:rFonts w:hint="default" w:eastAsia="Noto Serif CJK SC"/>
+                                  <w:lang w:val="en-US" w:eastAsia="zh-CN"/>
+                                </w:rPr>
+                              </w:pPr>
+                              <w:r>
+                                <w:rPr>
+                                  <w:rFonts w:hint="eastAsia"/>
+                                  <w:lang w:val="en-US" w:eastAsia="zh-CN"/>
+                                </w:rPr>
+                                <w:t>X</w:t>
+                              </w:r>
+                            </w:p>
+                          </w:txbxContent>
+                        </wps:txbx>
+                        <wps:bodyPr rot="0" spcFirstLastPara="0" vertOverflow="overflow" horzOverflow="overflow" vert="horz" wrap="square" lIns="91440" tIns="45720" rIns="91440" bIns="45720" numCol="1" spcCol="0" rtlCol="0" fromWordArt="0" anchor="ctr" anchorCtr="0" forceAA="0" compatLnSpc="1">
+                          <a:noAutofit/>
+                        </wps:bodyPr>
+                      </wps:wsp>
+                      <wps:wsp>
+                        <wps:cNvPr id="74" name="椭圆 35"/>
+                        <wps:cNvSpPr/>
+                        <wps:spPr>
+                          <a:xfrm>
+                            <a:off x="2117725" y="649605"/>
+                            <a:ext cx="428625" cy="436245"/>
+                          </a:xfrm>
+                          <a:prstGeom prst="ellipse">
+                            <a:avLst/>
+                          </a:prstGeom>
+                        </wps:spPr>
+                        <wps:style>
+                          <a:lnRef idx="2">
+                            <a:schemeClr val="accent1">
+                              <a:shade val="50000"/>
+                            </a:schemeClr>
+                          </a:lnRef>
+                          <a:fillRef idx="1">
+                            <a:schemeClr val="accent1"/>
+                          </a:fillRef>
+                          <a:effectRef idx="0">
+                            <a:schemeClr val="accent1"/>
+                          </a:effectRef>
+                          <a:fontRef idx="minor">
+                            <a:schemeClr val="lt1"/>
+                          </a:fontRef>
+                        </wps:style>
+                        <wps:txbx>
+                          <w:txbxContent>
+                            <w:p>
+                              <w:pPr>
+                                <w:jc w:val="center"/>
+                                <w:rPr>
+                                  <w:rFonts w:hint="eastAsia" w:eastAsia="Noto Serif CJK SC"/>
+                                  <w:lang w:val="en-US" w:eastAsia="zh-CN"/>
+                                </w:rPr>
+                              </w:pPr>
+                              <w:r>
+                                <w:rPr>
+                                  <w:rFonts w:hint="eastAsia"/>
+                                  <w:lang w:val="en-US" w:eastAsia="zh-CN"/>
+                                </w:rPr>
+                                <w:t>B</w:t>
+                              </w:r>
+                            </w:p>
+                          </w:txbxContent>
+                        </wps:txbx>
+                        <wps:bodyPr rot="0" spcFirstLastPara="0" vertOverflow="overflow" horzOverflow="overflow" vert="horz" wrap="square" lIns="91440" tIns="45720" rIns="91440" bIns="45720" numCol="1" spcCol="0" rtlCol="0" fromWordArt="0" anchor="ctr" anchorCtr="0" forceAA="0" compatLnSpc="1">
+                          <a:noAutofit/>
+                        </wps:bodyPr>
+                      </wps:wsp>
+                      <wps:wsp>
+                        <wps:cNvPr id="86" name="直接连接符 36"/>
+                        <wps:cNvCnPr>
+                          <a:stCxn id="33" idx="6"/>
+                          <a:endCxn id="35" idx="2"/>
+                        </wps:cNvCnPr>
+                        <wps:spPr>
+                          <a:xfrm flipV="1">
+                            <a:off x="837565" y="868045"/>
+                            <a:ext cx="1280160" cy="3810"/>
+                          </a:xfrm>
+                          <a:prstGeom prst="line">
+                            <a:avLst/>
+                          </a:prstGeom>
+                        </wps:spPr>
+                        <wps:style>
+                          <a:lnRef idx="1">
+                            <a:schemeClr val="accent1"/>
+                          </a:lnRef>
+                          <a:fillRef idx="0">
+                            <a:schemeClr val="accent1"/>
+                          </a:fillRef>
+                          <a:effectRef idx="0">
+                            <a:schemeClr val="accent1"/>
+                          </a:effectRef>
+                          <a:fontRef idx="minor">
+                            <a:schemeClr val="tx1"/>
+                          </a:fontRef>
+                        </wps:style>
+                        <wps:bodyPr/>
+                      </wps:wsp>
+                      <wps:wsp>
+                        <wps:cNvPr id="90" name="椭圆 33"/>
+                        <wps:cNvSpPr/>
+                        <wps:spPr>
+                          <a:xfrm>
+                            <a:off x="1123950" y="1433830"/>
+                            <a:ext cx="428625" cy="436245"/>
+                          </a:xfrm>
+                          <a:prstGeom prst="ellipse">
+                            <a:avLst/>
+                          </a:prstGeom>
+                        </wps:spPr>
+                        <wps:style>
+                          <a:lnRef idx="2">
+                            <a:schemeClr val="accent1">
+                              <a:shade val="50000"/>
+                            </a:schemeClr>
+                          </a:lnRef>
+                          <a:fillRef idx="1">
+                            <a:schemeClr val="accent1"/>
+                          </a:fillRef>
+                          <a:effectRef idx="0">
+                            <a:schemeClr val="accent1"/>
+                          </a:effectRef>
+                          <a:fontRef idx="minor">
+                            <a:schemeClr val="lt1"/>
+                          </a:fontRef>
+                        </wps:style>
+                        <wps:txbx>
+                          <w:txbxContent>
+                            <w:p>
+                              <w:pPr>
+                                <w:jc w:val="center"/>
+                                <w:rPr>
+                                  <w:rFonts w:hint="default" w:eastAsia="Noto Serif CJK SC"/>
+                                  <w:lang w:val="en-US" w:eastAsia="zh-CN"/>
+                                </w:rPr>
+                              </w:pPr>
+                              <w:r>
+                                <w:rPr>
+                                  <w:rFonts w:hint="eastAsia"/>
+                                  <w:lang w:val="en-US" w:eastAsia="zh-CN"/>
+                                </w:rPr>
+                                <w:t>C</w:t>
+                              </w:r>
+                            </w:p>
+                          </w:txbxContent>
+                        </wps:txbx>
+                        <wps:bodyPr rot="0" spcFirstLastPara="0" vertOverflow="overflow" horzOverflow="overflow" vert="horz" wrap="square" lIns="91440" tIns="45720" rIns="91440" bIns="45720" numCol="1" spcCol="0" rtlCol="0" fromWordArt="0" anchor="ctr" anchorCtr="0" forceAA="0" compatLnSpc="1">
+                          <a:noAutofit/>
+                        </wps:bodyPr>
+                      </wps:wsp>
+                      <wps:wsp>
+                        <wps:cNvPr id="91" name="直接连接符 123"/>
+                        <wps:cNvCnPr>
+                          <a:stCxn id="77" idx="4"/>
+                          <a:endCxn id="122" idx="1"/>
+                        </wps:cNvCnPr>
+                        <wps:spPr>
+                          <a:xfrm>
+                            <a:off x="623570" y="1089660"/>
+                            <a:ext cx="563245" cy="408305"/>
+                          </a:xfrm>
+                          <a:prstGeom prst="line">
+                            <a:avLst/>
+                          </a:prstGeom>
+                        </wps:spPr>
+                        <wps:style>
+                          <a:lnRef idx="1">
+                            <a:schemeClr val="accent1"/>
+                          </a:lnRef>
+                          <a:fillRef idx="0">
+                            <a:schemeClr val="accent1"/>
+                          </a:fillRef>
+                          <a:effectRef idx="0">
+                            <a:schemeClr val="accent1"/>
+                          </a:effectRef>
+                          <a:fontRef idx="minor">
+                            <a:schemeClr val="tx1"/>
+                          </a:fontRef>
+                        </wps:style>
+                        <wps:bodyPr/>
+                      </wps:wsp>
+                      <wps:wsp>
+                        <wps:cNvPr id="92" name="直接连接符 124"/>
+                        <wps:cNvCnPr>
+                          <a:stCxn id="122" idx="7"/>
+                          <a:endCxn id="80" idx="3"/>
+                        </wps:cNvCnPr>
+                        <wps:spPr>
+                          <a:xfrm flipV="1">
+                            <a:off x="1489710" y="1021715"/>
+                            <a:ext cx="690880" cy="476250"/>
+                          </a:xfrm>
+                          <a:prstGeom prst="line">
+                            <a:avLst/>
+                          </a:prstGeom>
+                        </wps:spPr>
+                        <wps:style>
+                          <a:lnRef idx="1">
+                            <a:schemeClr val="accent1"/>
+                          </a:lnRef>
+                          <a:fillRef idx="0">
+                            <a:schemeClr val="accent1"/>
+                          </a:fillRef>
+                          <a:effectRef idx="0">
+                            <a:schemeClr val="accent1"/>
+                          </a:effectRef>
+                          <a:fontRef idx="minor">
+                            <a:schemeClr val="tx1"/>
+                          </a:fontRef>
+                        </wps:style>
+                        <wps:bodyPr/>
+                      </wps:wsp>
+                      <wps:wsp>
+                        <wps:cNvPr id="94" name="文本框 38"/>
+                        <wps:cNvSpPr txBox="1"/>
+                        <wps:spPr>
+                          <a:xfrm>
+                            <a:off x="235585" y="306705"/>
+                            <a:ext cx="1205230" cy="261620"/>
+                          </a:xfrm>
+                          <a:prstGeom prst="rect">
+                            <a:avLst/>
+                          </a:prstGeom>
+                          <a:solidFill>
+                            <a:schemeClr val="lt1"/>
+                          </a:solidFill>
+                          <a:ln w="6350">
+                            <a:solidFill>
+                              <a:prstClr val="black"/>
+                            </a:solidFill>
+                          </a:ln>
+                        </wps:spPr>
+                        <wps:style>
+                          <a:lnRef idx="0">
+                            <a:schemeClr val="accent1"/>
+                          </a:lnRef>
+                          <a:fillRef idx="0">
+                            <a:schemeClr val="accent1"/>
+                          </a:fillRef>
+                          <a:effectRef idx="0">
+                            <a:schemeClr val="accent1"/>
+                          </a:effectRef>
+                          <a:fontRef idx="minor">
+                            <a:schemeClr val="dk1"/>
+                          </a:fontRef>
+                        </wps:style>
+                        <wps:txbx>
+                          <w:txbxContent>
+                            <w:p>
+                              <w:pPr>
+                                <w:rPr>
+                                  <w:rFonts w:hint="default" w:eastAsia="Noto Serif CJK SC"/>
+                                  <w:lang w:val="en-US" w:eastAsia="zh-CN"/>
+                                </w:rPr>
+                              </w:pPr>
+                              <w:r>
+                                <w:rPr>
+                                  <w:rFonts w:hint="eastAsia"/>
+                                  <w:lang w:val="en-US" w:eastAsia="zh-CN"/>
+                                </w:rPr>
+                                <w:t>To X m=</w:t>
+                              </w:r>
+                              <w:r>
+                                <w:rPr>
+                                  <w:rFonts w:hint="default"/>
+                                  <w:lang w:val="en-US" w:eastAsia="zh-CN"/>
+                                </w:rPr>
+                                <w:t>infinity</w:t>
+                              </w:r>
+                            </w:p>
+                          </w:txbxContent>
+                        </wps:txbx>
+                        <wps:bodyPr rot="0" spcFirstLastPara="0" vertOverflow="overflow" horzOverflow="overflow" vert="horz" wrap="square" lIns="91440" tIns="45720" rIns="91440" bIns="45720" numCol="1" spcCol="0" rtlCol="0" fromWordArt="0" anchor="t" anchorCtr="0" forceAA="0" compatLnSpc="1">
+                          <a:noAutofit/>
+                        </wps:bodyPr>
+                      </wps:wsp>
+                      <wps:wsp>
+                        <wps:cNvPr id="95" name="文本框 38"/>
+                        <wps:cNvSpPr txBox="1"/>
+                        <wps:spPr>
+                          <a:xfrm>
+                            <a:off x="1689100" y="1538605"/>
+                            <a:ext cx="1205230" cy="261620"/>
+                          </a:xfrm>
+                          <a:prstGeom prst="rect">
+                            <a:avLst/>
+                          </a:prstGeom>
+                          <a:solidFill>
+                            <a:schemeClr val="lt1"/>
+                          </a:solidFill>
+                          <a:ln w="6350">
+                            <a:solidFill>
+                              <a:prstClr val="black"/>
+                            </a:solidFill>
+                          </a:ln>
+                        </wps:spPr>
+                        <wps:style>
+                          <a:lnRef idx="0">
+                            <a:schemeClr val="accent1"/>
+                          </a:lnRef>
+                          <a:fillRef idx="0">
+                            <a:schemeClr val="accent1"/>
+                          </a:fillRef>
+                          <a:effectRef idx="0">
+                            <a:schemeClr val="accent1"/>
+                          </a:effectRef>
+                          <a:fontRef idx="minor">
+                            <a:schemeClr val="dk1"/>
+                          </a:fontRef>
+                        </wps:style>
+                        <wps:txbx>
+                          <w:txbxContent>
+                            <w:p>
+                              <w:pPr>
+                                <w:rPr>
+                                  <w:rFonts w:hint="default" w:eastAsia="Noto Serif CJK SC"/>
+                                  <w:lang w:val="en-US" w:eastAsia="zh-CN"/>
+                                </w:rPr>
+                              </w:pPr>
+                              <w:r>
+                                <w:rPr>
+                                  <w:rFonts w:hint="eastAsia"/>
+                                  <w:lang w:val="en-US" w:eastAsia="zh-CN"/>
+                                </w:rPr>
+                                <w:t>To X m=</w:t>
+                              </w:r>
+                              <w:r>
+                                <w:rPr>
+                                  <w:rFonts w:hint="default"/>
+                                  <w:lang w:val="en-US" w:eastAsia="zh-CN"/>
+                                </w:rPr>
+                                <w:t>infinity</w:t>
+                              </w:r>
+                            </w:p>
+                          </w:txbxContent>
+                        </wps:txbx>
+                        <wps:bodyPr rot="0" spcFirstLastPara="0" vertOverflow="overflow" horzOverflow="overflow" vert="horz" wrap="square" lIns="91440" tIns="45720" rIns="91440" bIns="45720" numCol="1" spcCol="0" rtlCol="0" fromWordArt="0" anchor="t" anchorCtr="0" forceAA="0" compatLnSpc="1">
+                          <a:noAutofit/>
+                        </wps:bodyPr>
+                      </wps:wsp>
+                      <wps:wsp>
+                        <wps:cNvPr id="96" name="文本框 38"/>
+                        <wps:cNvSpPr txBox="1"/>
+                        <wps:spPr>
+                          <a:xfrm>
+                            <a:off x="1992630" y="309880"/>
+                            <a:ext cx="1205230" cy="261620"/>
+                          </a:xfrm>
+                          <a:prstGeom prst="rect">
+                            <a:avLst/>
+                          </a:prstGeom>
+                          <a:solidFill>
+                            <a:schemeClr val="lt1"/>
+                          </a:solidFill>
+                          <a:ln w="6350">
+                            <a:solidFill>
+                              <a:prstClr val="black"/>
+                            </a:solidFill>
+                          </a:ln>
+                        </wps:spPr>
+                        <wps:style>
+                          <a:lnRef idx="0">
+                            <a:schemeClr val="accent1"/>
+                          </a:lnRef>
+                          <a:fillRef idx="0">
+                            <a:schemeClr val="accent1"/>
+                          </a:fillRef>
+                          <a:effectRef idx="0">
+                            <a:schemeClr val="accent1"/>
+                          </a:effectRef>
+                          <a:fontRef idx="minor">
+                            <a:schemeClr val="dk1"/>
+                          </a:fontRef>
+                        </wps:style>
+                        <wps:txbx>
+                          <w:txbxContent>
+                            <w:p>
+                              <w:pPr>
+                                <w:rPr>
+                                  <w:rFonts w:hint="default" w:eastAsia="Noto Serif CJK SC"/>
+                                  <w:lang w:val="en-US" w:eastAsia="zh-CN"/>
+                                </w:rPr>
+                              </w:pPr>
+                              <w:r>
+                                <w:rPr>
+                                  <w:rFonts w:hint="eastAsia"/>
+                                  <w:lang w:val="en-US" w:eastAsia="zh-CN"/>
+                                </w:rPr>
+                                <w:t>To X m=</w:t>
+                              </w:r>
+                              <w:r>
+                                <w:rPr>
+                                  <w:rFonts w:hint="default"/>
+                                  <w:lang w:val="en-US" w:eastAsia="zh-CN"/>
+                                </w:rPr>
+                                <w:t>infinity</w:t>
+                              </w:r>
+                            </w:p>
+                          </w:txbxContent>
+                        </wps:txbx>
+                        <wps:bodyPr rot="0" spcFirstLastPara="0" vertOverflow="overflow" horzOverflow="overflow" vert="horz" wrap="square" lIns="91440" tIns="45720" rIns="91440" bIns="45720" numCol="1" spcCol="0" rtlCol="0" fromWordArt="0" anchor="t" anchorCtr="0" forceAA="0" compatLnSpc="1">
+                          <a:noAutofit/>
+                        </wps:bodyPr>
+                      </wps:wsp>
+                    </wpc:wpc>
+                  </a:graphicData>
+                </a:graphic>
+              </wp:inline>
+            </w:drawing>
+          </mc:Choice>
+          <mc:Fallback>
+            <w:pict>
+              <v:group id="_x0000_s1026" o:spid="_x0000_s1026" o:spt="203" style="height:159.75pt;width:476.95pt;" coordsize="6057265,2028825" editas="canvas" o:gfxdata="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">
+                <o:lock v:ext="edit" aspectratio="f"/>
+                <v:shape id="_x0000_s1026" o:spid="_x0000_s1026" style="position:absolute;left:0;top:0;height:2028825;width:6057265;" filled="f" stroked="f" coordsize="21600,21600" o:gfxdata="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">
+                  <v:fill on="f" focussize="0,0"/>
+                  <v:stroke on="f"/>
+                  <v:imagedata o:title=""/>
+                  <o:lock v:ext="edit" aspectratio="f"/>
+                </v:shape>
+                <v:shape id="椭圆 33" o:spid="_x0000_s1026" o:spt="3" type="#_x0000_t3" style="position:absolute;left:408940;top:653415;height:436245;width:428625;v-text-anchor:middle;" fillcolor="#4F81BD [3204]" filled="t" stroked="t" coordsize="21600,21600" o:gfxdata="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">
+                  <v:fill on="t" focussize="0,0"/>
+                  <v:stroke weight="2pt" color="#385D8A [3204]" joinstyle="round"/>
+                  <v:imagedata o:title=""/>
+                  <o:lock v:ext="edit" aspectratio="f"/>
+                  <v:textbox>
+                    <w:txbxContent>
+                      <w:p>
+                        <w:pPr>
+                          <w:jc w:val="center"/>
+                          <w:rPr>
+                            <w:rFonts w:hint="eastAsia" w:eastAsia="Noto Serif CJK SC"/>
+                            <w:lang w:val="en-US" w:eastAsia="zh-CN"/>
+                          </w:rPr>
+                        </w:pPr>
+                        <w:r>
+                          <w:rPr>
+                            <w:rFonts w:hint="eastAsia"/>
+                            <w:lang w:val="en-US" w:eastAsia="zh-CN"/>
+                          </w:rPr>
+                          <w:t>A</w:t>
+                        </w:r>
+                      </w:p>
+                    </w:txbxContent>
+                  </v:textbox>
+                </v:shape>
+                <v:shape id="椭圆 34" o:spid="_x0000_s1026" o:spt="3" type="#_x0000_t3" style="position:absolute;left:3790950;top:663575;height:436245;width:428625;v-text-anchor:middle;" fillcolor="#4F81BD [3204]" filled="t" stroked="t" coordsize="21600,21600" o:gfxdata="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">
+                  <v:fill on="t" focussize="0,0"/>
+                  <v:stroke weight="2pt" color="#385D8A [3204]" joinstyle="round"/>
+                  <v:imagedata o:title=""/>
+                  <o:lock v:ext="edit" aspectratio="f"/>
+                  <v:textbox>
+                    <w:txbxContent>
+                      <w:p>
+                        <w:pPr>
+                          <w:jc w:val="center"/>
+                          <w:rPr>
+                            <w:rFonts w:hint="default" w:eastAsia="Noto Serif CJK SC"/>
+                            <w:lang w:val="en-US" w:eastAsia="zh-CN"/>
+                          </w:rPr>
+                        </w:pPr>
+                        <w:r>
+                          <w:rPr>
+                            <w:rFonts w:hint="eastAsia"/>
+                            <w:lang w:val="en-US" w:eastAsia="zh-CN"/>
+                          </w:rPr>
+                          <w:t>X</w:t>
+                        </w:r>
+                      </w:p>
+                    </w:txbxContent>
+                  </v:textbox>
+                </v:shape>
+                <v:shape id="椭圆 35" o:spid="_x0000_s1026" o:spt="3" type="#_x0000_t3" style="position:absolute;left:2117725;top:649605;height:436245;width:428625;v-text-anchor:middle;" fillcolor="#4F81BD [3204]" filled="t" stroked="t" coordsize="21600,21600" o:gfxdata="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">
+                  <v:fill on="t" focussize="0,0"/>
+                  <v:stroke weight="2pt" color="#385D8A [3204]" joinstyle="round"/>
+                  <v:imagedata o:title=""/>
+                  <o:lock v:ext="edit" aspectratio="f"/>
+                  <v:textbox>
+                    <w:txbxContent>
+                      <w:p>
+                        <w:pPr>
+                          <w:jc w:val="center"/>
+                          <w:rPr>
+                            <w:rFonts w:hint="eastAsia" w:eastAsia="Noto Serif CJK SC"/>
+                            <w:lang w:val="en-US" w:eastAsia="zh-CN"/>
+                          </w:rPr>
+                        </w:pPr>
+                        <w:r>
+                          <w:rPr>
+                            <w:rFonts w:hint="eastAsia"/>
+                            <w:lang w:val="en-US" w:eastAsia="zh-CN"/>
+                          </w:rPr>
+                          <w:t>B</w:t>
+                        </w:r>
+                      </w:p>
+                    </w:txbxContent>
+                  </v:textbox>
+                </v:shape>
+                <v:line id="直接连接符 36" o:spid="_x0000_s1026" o:spt="20" style="position:absolute;left:837565;top:868045;flip:y;height:3810;width:1280160;" filled="f" stroked="t" coordsize="21600,21600" o:gfxdata="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">
+                  <v:fill on="f" focussize="0,0"/>
+                  <v:stroke color="#4A7EBB [3204]" joinstyle="round"/>
+                  <v:imagedata o:title=""/>
+                  <o:lock v:ext="edit" aspectratio="f"/>
+                </v:line>
+                <v:shape id="椭圆 33" o:spid="_x0000_s1026" o:spt="3" type="#_x0000_t3" style="position:absolute;left:1123950;top:1433830;height:436245;width:428625;v-text-anchor:middle;" fillcolor="#4F81BD [3204]" filled="t" stroked="t" coordsize="21600,21600" o:gfxdata="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">
+                  <v:fill on="t" focussize="0,0"/>
+                  <v:stroke weight="2pt" color="#385D8A [3204]" joinstyle="round"/>
+                  <v:imagedata o:title=""/>
+                  <o:lock v:ext="edit" aspectratio="f"/>
+                  <v:textbox>
+                    <w:txbxContent>
+                      <w:p>
+                        <w:pPr>
+                          <w:jc w:val="center"/>
+                          <w:rPr>
+                            <w:rFonts w:hint="default" w:eastAsia="Noto Serif CJK SC"/>
+                            <w:lang w:val="en-US" w:eastAsia="zh-CN"/>
+                          </w:rPr>
+                        </w:pPr>
+                        <w:r>
+                          <w:rPr>
+                            <w:rFonts w:hint="eastAsia"/>
+                            <w:lang w:val="en-US" w:eastAsia="zh-CN"/>
+                          </w:rPr>
+                          <w:t>C</w:t>
+                        </w:r>
+                      </w:p>
+                    </w:txbxContent>
+                  </v:textbox>
+                </v:shape>
+                <v:line id="直接连接符 123" o:spid="_x0000_s1026" o:spt="20" style="position:absolute;left:623570;top:1089660;height:408305;width:563245;" filled="f" stroked="t" coordsize="21600,21600" o:gfxdata="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">
+                  <v:fill on="f" focussize="0,0"/>
+                  <v:stroke color="#4A7EBB [3204]" joinstyle="round"/>
+                  <v:imagedata o:title=""/>
+                  <o:lock v:ext="edit" aspectratio="f"/>
+                </v:line>
+                <v:line id="直接连接符 124" o:spid="_x0000_s1026" o:spt="20" style="position:absolute;left:1489710;top:1021715;flip:y;height:476250;width:690880;" filled="f" stroked="t" coordsize="21600,21600" o:gfxdata="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">
+                  <v:fill on="f" focussize="0,0"/>
+                  <v:stroke color="#4A7EBB [3204]" joinstyle="round"/>
+                  <v:imagedata o:title=""/>
+                  <o:lock v:ext="edit" aspectratio="f"/>
+                </v:line>
+                <v:shape id="文本框 38" o:spid="_x0000_s1026" o:spt="202" type="#_x0000_t202" style="position:absolute;left:235585;top:306705;height:261620;width:1205230;" fillcolor="#FFFFFF [3201]" filled="t" stroked="t" coordsize="21600,21600" o:gfxdata="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">
+                  <v:fill on="t" focussize="0,0"/>
+                  <v:stroke weight="0.5pt" color="#000000 [3204]" joinstyle="round"/>
+                  <v:imagedata o:title=""/>
+                  <o:lock v:ext="edit" aspectratio="f"/>
+                  <v:textbox>
+                    <w:txbxContent>
+                      <w:p>
+                        <w:pPr>
+                          <w:rPr>
+                            <w:rFonts w:hint="default" w:eastAsia="Noto Serif CJK SC"/>
+                            <w:lang w:val="en-US" w:eastAsia="zh-CN"/>
+                          </w:rPr>
+                        </w:pPr>
+                        <w:r>
+                          <w:rPr>
+                            <w:rFonts w:hint="eastAsia"/>
+                            <w:lang w:val="en-US" w:eastAsia="zh-CN"/>
+                          </w:rPr>
+                          <w:t>To X m=</w:t>
+                        </w:r>
+                        <w:r>
+                          <w:rPr>
+                            <w:rFonts w:hint="default"/>
+                            <w:lang w:val="en-US" w:eastAsia="zh-CN"/>
+                          </w:rPr>
+                          <w:t>infinity</w:t>
+                        </w:r>
+                      </w:p>
+                    </w:txbxContent>
+                  </v:textbox>
+                </v:shape>
+                <v:shape id="文本框 38" o:spid="_x0000_s1026" o:spt="202" type="#_x0000_t202" style="position:absolute;left:1689100;top:1538605;height:261620;width:1205230;" fillcolor="#FFFFFF [3201]" filled="t" stroked="t" coordsize="21600,21600" o:gfxdata="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">
+                  <v:fill on="t" focussize="0,0"/>
+                  <v:stroke weight="0.5pt" color="#000000 [3204]" joinstyle="round"/>
+                  <v:imagedata o:title=""/>
+                  <o:lock v:ext="edit" aspectratio="f"/>
+                  <v:textbox>
+                    <w:txbxContent>
+                      <w:p>
+                        <w:pPr>
+                          <w:rPr>
+                            <w:rFonts w:hint="default" w:eastAsia="Noto Serif CJK SC"/>
+                            <w:lang w:val="en-US" w:eastAsia="zh-CN"/>
+                          </w:rPr>
+                        </w:pPr>
+                        <w:r>
+                          <w:rPr>
+                            <w:rFonts w:hint="eastAsia"/>
+                            <w:lang w:val="en-US" w:eastAsia="zh-CN"/>
+                          </w:rPr>
+                          <w:t>To X m=</w:t>
+                        </w:r>
+                        <w:r>
+                          <w:rPr>
+                            <w:rFonts w:hint="default"/>
+                            <w:lang w:val="en-US" w:eastAsia="zh-CN"/>
+                          </w:rPr>
+                          <w:t>infinity</w:t>
+                        </w:r>
+                      </w:p>
+                    </w:txbxContent>
+                  </v:textbox>
+                </v:shape>
+                <v:shape id="文本框 38" o:spid="_x0000_s1026" o:spt="202" type="#_x0000_t202" style="position:absolute;left:1992630;top:309880;height:261620;width:1205230;" fillcolor="#FFFFFF [3201]" filled="t" stroked="t" coordsize="21600,21600" o:gfxdata="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">
+                  <v:fill on="t" focussize="0,0"/>
+                  <v:stroke weight="0.5pt" color="#000000 [3204]" joinstyle="round"/>
+                  <v:imagedata o:title=""/>
+                  <o:lock v:ext="edit" aspectratio="f"/>
+                  <v:textbox>
+                    <w:txbxContent>
+                      <w:p>
+                        <w:pPr>
+                          <w:rPr>
+                            <w:rFonts w:hint="default" w:eastAsia="Noto Serif CJK SC"/>
+                            <w:lang w:val="en-US" w:eastAsia="zh-CN"/>
+                          </w:rPr>
+                        </w:pPr>
+                        <w:r>
+                          <w:rPr>
+                            <w:rFonts w:hint="eastAsia"/>
+                            <w:lang w:val="en-US" w:eastAsia="zh-CN"/>
+                          </w:rPr>
+                          <w:t>To X m=</w:t>
+                        </w:r>
+                        <w:r>
+                          <w:rPr>
+                            <w:rFonts w:hint="default"/>
+                            <w:lang w:val="en-US" w:eastAsia="zh-CN"/>
+                          </w:rPr>
+                          <w:t>infinity</w:t>
+                        </w:r>
+                      </w:p>
+                    </w:txbxContent>
+                  </v:textbox>
+                </v:shape>
+                <w10:wrap type="none"/>
+                <w10:anchorlock/>
+              </v:group>
+            </w:pict>
+          </mc:Fallback>
+        </mc:AlternateContent>
+      </w:r>
+    </w:p>
+    <w:p>
+      <w:pPr>
+        <w:bidi w:val="0"/>
+        <w:jc w:val="left"/>
+        <w:rPr>
+          <w:rFonts w:hint="default"/>
+          <w:sz w:val="24"/>
+          <w:lang w:val="en-US" w:eastAsia="zh-CN"/>
+        </w:rPr>
+      </w:pPr>
+    </w:p>
+    <w:p>
+      <w:pPr>
+        <w:bidi w:val="0"/>
+        <w:jc w:val="left"/>
+        <w:rPr>
+          <w:rFonts w:hint="default"/>
+          <w:lang w:val="en-US" w:eastAsia="zh-CN"/>
+        </w:rPr>
+      </w:pPr>
+      <w:r>
+        <w:rPr>
           <w:rFonts w:hint="eastAsia"/>
           <w:lang w:val="en-US" w:eastAsia="zh-CN"/>
         </w:rPr>
@@ -18418,8 +19527,6 @@
         </w:rPr>
         <w:t>Do not send the item to the neighbor  which is next hop adress</w:t>
       </w:r>
-      <w:bookmarkStart w:id="0" w:name="_GoBack"/>
-      <w:bookmarkEnd w:id="0"/>
     </w:p>
     <w:p>
       <w:pPr>
@@ -18557,10 +19664,17 @@
       </w:pPr>
       <w:r>
         <w:rPr>
+          <w:rFonts w:hint="default"/>
+          <w:lang w:val="en-US" w:eastAsia="zh-CN"/>
+        </w:rPr>
+        <w:t>nfileds</w:t>
+      </w:r>
+      <w:r>
+        <w:rPr>
           <w:rFonts w:hint="eastAsia"/>
           <w:lang w:val="en-US" w:eastAsia="zh-CN"/>
         </w:rPr>
-        <w:t>length:16;</w:t>
+        <w:t>:16;</w:t>
       </w:r>
     </w:p>
     <w:p>
@@ -18597,24 +19711,6 @@
           <w:lang w:val="en-US" w:eastAsia="zh-CN"/>
         </w:rPr>
         <w:t xml:space="preserve">    family:16;</w:t>
-      </w:r>
-    </w:p>
-    <w:p>
-      <w:pPr>
-        <w:bidi w:val="0"/>
-        <w:ind w:firstLine="240"/>
-        <w:jc w:val="left"/>
-        <w:rPr>
-          <w:rFonts w:hint="eastAsia"/>
-          <w:lang w:val="en-US" w:eastAsia="zh-CN"/>
-        </w:rPr>
-      </w:pPr>
-      <w:r>
-        <w:rPr>
-          <w:rFonts w:hint="eastAsia"/>
-          <w:lang w:val="en-US" w:eastAsia="zh-CN"/>
-        </w:rPr>
-        <w:t xml:space="preserve">    reserved:16;</w:t>
       </w:r>
     </w:p>
     <w:p>

</xml_diff>